<commit_message>
Maj guide de survie GITHUB
</commit_message>
<xml_diff>
--- a/SIO/GITHUB/Procédure Github.docx
+++ b/SIO/GITHUB/Procédure Github.docx
@@ -1,7 +1,9 @@
 
 <file path=word/document.xml><?xml version="1.0" encoding="utf-8"?>
-<w:document xmlns:wpc="http://schemas.microsoft.com/office/word/2010/wordprocessingCanvas" xmlns:cx="http://schemas.microsoft.com/office/drawing/2014/chartex" xmlns:cx1="http://schemas.microsoft.com/office/drawing/2015/9/8/chartex" xmlns:cx2="http://schemas.microsoft.com/office/drawing/2015/10/21/chartex" xmlns:cx3="http://schemas.microsoft.com/office/drawing/2016/5/9/chartex" xmlns:cx4="http://schemas.microsoft.com/office/drawing/2016/5/10/chartex" xmlns:cx5="http://schemas.microsoft.com/office/drawing/2016/5/11/chartex" xmlns:cx6="http://schemas.microsoft.com/office/drawing/2016/5/12/chartex" xmlns:cx7="http://schemas.microsoft.com/office/drawing/2016/5/13/chartex" xmlns:cx8="http://schemas.microsoft.com/office/drawing/2016/5/14/chartex" xmlns:mc="http://schemas.openxmlformats.org/markup-compatibility/2006" xmlns:aink="http://schemas.microsoft.com/office/drawing/2016/ink" xmlns:am3d="http://schemas.microsoft.com/office/drawing/2017/model3d" xmlns:o="urn:schemas-microsoft-com:office:office" xmlns:r="http://schemas.openxmlformats.org/officeDocument/2006/relationships" xmlns:m="http://schemas.openxmlformats.org/officeDocument/2006/math" xmlns:v="urn:schemas-microsoft-com:vml" xmlns:wp14="http://schemas.microsoft.com/office/word/2010/wordprocessingDrawing" xmlns:wp="http://schemas.openxmlformats.org/drawingml/2006/wordprocessingDrawing" xmlns:w10="urn:schemas-microsoft-com:office:word" xmlns:w="http://schemas.openxmlformats.org/wordprocessingml/2006/main" xmlns:w14="http://schemas.microsoft.com/office/word/2010/wordml" xmlns:w15="http://schemas.microsoft.com/office/word/2012/wordml" xmlns:w16cex="http://schemas.microsoft.com/office/word/2018/wordml/cex" xmlns:w16cid="http://schemas.microsoft.com/office/word/2016/wordml/cid" xmlns:w16="http://schemas.microsoft.com/office/word/2018/wordml" xmlns:w16se="http://schemas.microsoft.com/office/word/2015/wordml/symex" xmlns:wpg="http://schemas.microsoft.com/office/word/2010/wordprocessingGroup" xmlns:wpi="http://schemas.microsoft.com/office/word/2010/wordprocessingInk" xmlns:wne="http://schemas.microsoft.com/office/word/2006/wordml" xmlns:wps="http://schemas.microsoft.com/office/word/2010/wordprocessingShape" mc:Ignorable="w14 w15 w16se w16cid w16 w16cex wp14">
+<w:document xmlns:wpc="http://schemas.microsoft.com/office/word/2010/wordprocessingCanvas" xmlns:cx="http://schemas.microsoft.com/office/drawing/2014/chartex" xmlns:cx1="http://schemas.microsoft.com/office/drawing/2015/9/8/chartex" xmlns:cx2="http://schemas.microsoft.com/office/drawing/2015/10/21/chartex" xmlns:cx3="http://schemas.microsoft.com/office/drawing/2016/5/9/chartex" xmlns:cx4="http://schemas.microsoft.com/office/drawing/2016/5/10/chartex" xmlns:cx5="http://schemas.microsoft.com/office/drawing/2016/5/11/chartex" xmlns:cx6="http://schemas.microsoft.com/office/drawing/2016/5/12/chartex" xmlns:cx7="http://schemas.microsoft.com/office/drawing/2016/5/13/chartex" xmlns:cx8="http://schemas.microsoft.com/office/drawing/2016/5/14/chartex" xmlns:mc="http://schemas.openxmlformats.org/markup-compatibility/2006" xmlns:aink="http://schemas.microsoft.com/office/drawing/2016/ink" xmlns:am3d="http://schemas.microsoft.com/office/drawing/2017/model3d" xmlns:o="urn:schemas-microsoft-com:office:office" xmlns:oel="http://schemas.microsoft.com/office/2019/extlst" xmlns:r="http://schemas.openxmlformats.org/officeDocument/2006/relationships" xmlns:m="http://schemas.openxmlformats.org/officeDocument/2006/math" xmlns:v="urn:schemas-microsoft-com:vml" xmlns:wp14="http://schemas.microsoft.com/office/word/2010/wordprocessingDrawing" xmlns:wp="http://schemas.openxmlformats.org/drawingml/2006/wordprocessingDrawing" xmlns:w10="urn:schemas-microsoft-com:office:word" xmlns:w="http://schemas.openxmlformats.org/wordprocessingml/2006/main" xmlns:w14="http://schemas.microsoft.com/office/word/2010/wordml" xmlns:w15="http://schemas.microsoft.com/office/word/2012/wordml" xmlns:w16cex="http://schemas.microsoft.com/office/word/2018/wordml/cex" xmlns:w16cid="http://schemas.microsoft.com/office/word/2016/wordml/cid" xmlns:w16="http://schemas.microsoft.com/office/word/2018/wordml" xmlns:w16sdtdh="http://schemas.microsoft.com/office/word/2020/wordml/sdtdatahash" xmlns:w16se="http://schemas.microsoft.com/office/word/2015/wordml/symex" xmlns:wpg="http://schemas.microsoft.com/office/word/2010/wordprocessingGroup" xmlns:wpi="http://schemas.microsoft.com/office/word/2010/wordprocessingInk" xmlns:wne="http://schemas.microsoft.com/office/word/2006/wordml" xmlns:wps="http://schemas.microsoft.com/office/word/2010/wordprocessingShape" mc:Ignorable="w14 w15 w16se w16cid w16 w16cex w16sdtdh wp14">
   <w:body>
+    <w:bookmarkStart w:id="0" w:name="_Toc408994402"/>
+    <w:bookmarkStart w:id="1" w:name="_Toc408994411"/>
     <w:p>
       <w:pPr>
         <w:pStyle w:val="PageTitreUniversiteunilim"/>
@@ -9,8 +11,6 @@
           <w:rFonts w:cs="Arial"/>
         </w:rPr>
       </w:pPr>
-      <w:bookmarkStart w:id="0" w:name="_Toc408994402"/>
-      <w:bookmarkStart w:id="1" w:name="_Toc408994411"/>
       <w:r>
         <w:rPr>
           <w:rFonts w:cs="Arial"/>
@@ -222,7 +222,7 @@
                                     </pic:cNvPicPr>
                                   </pic:nvPicPr>
                                   <pic:blipFill>
-                                    <a:blip r:embed="rId8">
+                                    <a:blip r:embed="rId9">
                                       <a:extLst>
                                         <a:ext uri="{28A0092B-C50C-407E-A947-70E740481C1C}">
                                           <a14:useLocalDpi xmlns:a14="http://schemas.microsoft.com/office/drawing/2010/main" val="0"/>
@@ -14221,7 +14221,7 @@
               </wp:anchor>
             </w:drawing>
           </mc:Choice>
-          <mc:Fallback xmlns:w16sdtdh="http://schemas.microsoft.com/office/word/2020/wordml/sdtdatahash">
+          <mc:Fallback>
             <w:pict>
               <v:group w14:anchorId="370426B5" id="Zone de dessin 299" o:spid="_x0000_s1026" editas="canvas" style="position:absolute;margin-left:-70.85pt;margin-top:-70.85pt;width:161pt;height:51.85pt;z-index:251659264" coordsize="20447,6584" o:gfxdata="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">
                 <v:shapetype id="_x0000_t75" coordsize="21600,21600" o:spt="75" o:preferrelative="t" path="m@4@5l@4@11@9@11@9@5xe" filled="f" stroked="f">
@@ -14455,7 +14455,7 @@
                     <pic:cNvPicPr/>
                   </pic:nvPicPr>
                   <pic:blipFill>
-                    <a:blip r:embed="rId9"/>
+                    <a:blip r:embed="rId10"/>
                     <a:stretch>
                       <a:fillRect/>
                     </a:stretch>
@@ -14553,7 +14553,6 @@
           <w:dataBinding w:prefixMappings="xmlns:ns0='http://purl.org/dc/elements/1.1/' xmlns:ns1='http://schemas.openxmlformats.org/package/2006/metadata/core-properties' " w:xpath="/ns1:coreProperties[1]/ns0:creator[1]" w:storeItemID="{6C3C8BC8-F283-45AE-878A-BAB7291924A1}"/>
           <w:text/>
         </w:sdtPr>
-        <w:sdtEndPr/>
         <w:sdtContent>
           <w:r>
             <w:rPr>
@@ -14603,7 +14602,7 @@
                     <pic:cNvPicPr/>
                   </pic:nvPicPr>
                   <pic:blipFill>
-                    <a:blip r:embed="rId10" cstate="print">
+                    <a:blip r:embed="rId11" cstate="print">
                       <a:grayscl/>
                       <a:extLst>
                         <a:ext uri="{28A0092B-C50C-407E-A947-70E740481C1C}">
@@ -15627,7 +15626,7 @@
       <w:bookmarkEnd w:id="5"/>
     </w:p>
     <w:p>
-      <w:hyperlink r:id="rId11" w:history="1">
+      <w:hyperlink r:id="rId12" w:history="1">
         <w:r>
           <w:rPr>
             <w:rStyle w:val="Lienhypertexte"/>
@@ -15826,7 +15825,7 @@
           <w:szCs w:val="21"/>
         </w:rPr>
       </w:pPr>
-      <w:hyperlink r:id="rId12" w:tgtFrame="_blank" w:history="1">
+      <w:hyperlink r:id="rId13" w:tgtFrame="_blank" w:history="1">
         <w:r>
           <w:rPr>
             <w:rFonts w:ascii="Segoe UI" w:hAnsi="Segoe UI" w:cs="Segoe UI"/>
@@ -16143,7 +16142,7 @@
         </w:rPr>
         <w:t>Naviguer vers le </w:t>
       </w:r>
-      <w:hyperlink r:id="rId13" w:tgtFrame="_blank" w:history="1">
+      <w:hyperlink r:id="rId14" w:tgtFrame="_blank" w:history="1">
         <w:r>
           <w:rPr>
             <w:rFonts w:ascii="Segoe UI" w:hAnsi="Segoe UI" w:cs="Segoe UI"/>
@@ -16807,17 +16806,1513 @@
     </w:p>
     <w:p>
       <w:pPr>
+        <w:pStyle w:val="RDI2"/>
+      </w:pPr>
+      <w:r>
+        <w:t>Liste de commandes essentielles</w:t>
+      </w:r>
+    </w:p>
+    <w:tbl>
+      <w:tblPr>
+        <w:tblW w:w="9348" w:type="dxa"/>
+        <w:tblBorders>
+          <w:top w:val="single" w:sz="2" w:space="0" w:color="auto"/>
+          <w:left w:val="single" w:sz="2" w:space="0" w:color="auto"/>
+          <w:bottom w:val="single" w:sz="2" w:space="0" w:color="auto"/>
+          <w:right w:val="single" w:sz="2" w:space="0" w:color="auto"/>
+        </w:tblBorders>
         <w:shd w:val="clear" w:color="auto" w:fill="FFFFFF"/>
-        <w:spacing w:after="100" w:afterAutospacing="1" w:line="384" w:lineRule="atLeast"/>
-        <w:ind w:left="60"/>
-        <w:rPr>
-          <w:rFonts w:ascii="Segoe UI" w:hAnsi="Segoe UI" w:cs="Segoe UI"/>
-          <w:color w:val="303030"/>
-          <w:sz w:val="21"/>
-          <w:szCs w:val="21"/>
-        </w:rPr>
-      </w:pPr>
-    </w:p>
+        <w:tblCellMar>
+          <w:top w:w="15" w:type="dxa"/>
+          <w:left w:w="15" w:type="dxa"/>
+          <w:bottom w:w="15" w:type="dxa"/>
+          <w:right w:w="15" w:type="dxa"/>
+        </w:tblCellMar>
+        <w:tblLook w:val="04A0" w:firstRow="1" w:lastRow="0" w:firstColumn="1" w:lastColumn="0" w:noHBand="0" w:noVBand="1"/>
+      </w:tblPr>
+      <w:tblGrid>
+        <w:gridCol w:w="3678"/>
+        <w:gridCol w:w="5670"/>
+      </w:tblGrid>
+      <w:tr>
+        <w:trPr>
+          <w:tblHeader/>
+        </w:trPr>
+        <w:tc>
+          <w:tcPr>
+            <w:tcW w:w="3678" w:type="dxa"/>
+            <w:tcBorders>
+              <w:top w:val="single" w:sz="6" w:space="0" w:color="auto"/>
+              <w:left w:val="single" w:sz="6" w:space="0" w:color="auto"/>
+              <w:bottom w:val="single" w:sz="6" w:space="0" w:color="auto"/>
+              <w:right w:val="single" w:sz="6" w:space="0" w:color="auto"/>
+            </w:tcBorders>
+            <w:shd w:val="clear" w:color="auto" w:fill="FFFFFF"/>
+            <w:tcMar>
+              <w:top w:w="0" w:type="dxa"/>
+              <w:left w:w="0" w:type="dxa"/>
+              <w:bottom w:w="0" w:type="dxa"/>
+              <w:right w:w="0" w:type="dxa"/>
+            </w:tcMar>
+            <w:vAlign w:val="center"/>
+            <w:hideMark/>
+          </w:tcPr>
+          <w:p>
+            <w:pPr>
+              <w:rPr>
+                <w:rFonts w:ascii="Arial" w:hAnsi="Arial" w:cs="Arial"/>
+                <w:b/>
+                <w:bCs/>
+              </w:rPr>
+            </w:pPr>
+            <w:r>
+              <w:rPr>
+                <w:rFonts w:ascii="Arial" w:hAnsi="Arial" w:cs="Arial"/>
+                <w:b/>
+                <w:bCs/>
+              </w:rPr>
+              <w:t>Commande</w:t>
+            </w:r>
+          </w:p>
+        </w:tc>
+        <w:tc>
+          <w:tcPr>
+            <w:tcW w:w="5670" w:type="dxa"/>
+            <w:tcBorders>
+              <w:top w:val="single" w:sz="6" w:space="0" w:color="auto"/>
+              <w:left w:val="single" w:sz="6" w:space="0" w:color="auto"/>
+              <w:bottom w:val="single" w:sz="6" w:space="0" w:color="auto"/>
+              <w:right w:val="single" w:sz="6" w:space="0" w:color="auto"/>
+            </w:tcBorders>
+            <w:shd w:val="clear" w:color="auto" w:fill="FFFFFF"/>
+            <w:tcMar>
+              <w:top w:w="0" w:type="dxa"/>
+              <w:left w:w="0" w:type="dxa"/>
+              <w:bottom w:w="0" w:type="dxa"/>
+              <w:right w:w="0" w:type="dxa"/>
+            </w:tcMar>
+            <w:vAlign w:val="center"/>
+            <w:hideMark/>
+          </w:tcPr>
+          <w:p>
+            <w:pPr>
+              <w:rPr>
+                <w:rFonts w:ascii="Arial" w:hAnsi="Arial" w:cs="Arial"/>
+                <w:b/>
+                <w:bCs/>
+              </w:rPr>
+            </w:pPr>
+            <w:r>
+              <w:rPr>
+                <w:rFonts w:ascii="Arial" w:hAnsi="Arial" w:cs="Arial"/>
+                <w:b/>
+                <w:bCs/>
+              </w:rPr>
+              <w:t>Description</w:t>
+            </w:r>
+          </w:p>
+        </w:tc>
+      </w:tr>
+      <w:tr>
+        <w:tc>
+          <w:tcPr>
+            <w:tcW w:w="3678" w:type="dxa"/>
+            <w:tcBorders>
+              <w:top w:val="single" w:sz="6" w:space="0" w:color="auto"/>
+              <w:left w:val="single" w:sz="6" w:space="0" w:color="auto"/>
+              <w:bottom w:val="single" w:sz="6" w:space="0" w:color="auto"/>
+              <w:right w:val="single" w:sz="6" w:space="0" w:color="auto"/>
+            </w:tcBorders>
+            <w:shd w:val="clear" w:color="auto" w:fill="FFFFFF"/>
+            <w:tcMar>
+              <w:top w:w="0" w:type="dxa"/>
+              <w:left w:w="0" w:type="dxa"/>
+              <w:bottom w:w="0" w:type="dxa"/>
+              <w:right w:w="0" w:type="dxa"/>
+            </w:tcMar>
+            <w:vAlign w:val="center"/>
+            <w:hideMark/>
+          </w:tcPr>
+          <w:p>
+            <w:pPr>
+              <w:rPr>
+                <w:rFonts w:ascii="Arial" w:hAnsi="Arial" w:cs="Arial"/>
+              </w:rPr>
+            </w:pPr>
+            <w:proofErr w:type="gramStart"/>
+            <w:r>
+              <w:rPr>
+                <w:rFonts w:ascii="Arial" w:hAnsi="Arial" w:cs="Arial"/>
+              </w:rPr>
+              <w:t>git</w:t>
+            </w:r>
+            <w:proofErr w:type="gramEnd"/>
+            <w:r>
+              <w:rPr>
+                <w:rFonts w:ascii="Arial" w:hAnsi="Arial" w:cs="Arial"/>
+              </w:rPr>
+              <w:t xml:space="preserve"> clone &lt;url&gt;</w:t>
+            </w:r>
+          </w:p>
+        </w:tc>
+        <w:tc>
+          <w:tcPr>
+            <w:tcW w:w="5670" w:type="dxa"/>
+            <w:tcBorders>
+              <w:top w:val="single" w:sz="6" w:space="0" w:color="auto"/>
+              <w:left w:val="single" w:sz="6" w:space="0" w:color="auto"/>
+              <w:bottom w:val="single" w:sz="6" w:space="0" w:color="auto"/>
+              <w:right w:val="single" w:sz="6" w:space="0" w:color="auto"/>
+            </w:tcBorders>
+            <w:shd w:val="clear" w:color="auto" w:fill="FFFFFF"/>
+            <w:tcMar>
+              <w:top w:w="0" w:type="dxa"/>
+              <w:left w:w="0" w:type="dxa"/>
+              <w:bottom w:w="0" w:type="dxa"/>
+              <w:right w:w="0" w:type="dxa"/>
+            </w:tcMar>
+            <w:vAlign w:val="center"/>
+            <w:hideMark/>
+          </w:tcPr>
+          <w:p>
+            <w:pPr>
+              <w:rPr>
+                <w:rFonts w:ascii="Arial" w:hAnsi="Arial" w:cs="Arial"/>
+              </w:rPr>
+            </w:pPr>
+            <w:r>
+              <w:rPr>
+                <w:rFonts w:ascii="Arial" w:hAnsi="Arial" w:cs="Arial"/>
+              </w:rPr>
+              <w:t>Clone un dépôt distant en local</w:t>
+            </w:r>
+          </w:p>
+        </w:tc>
+      </w:tr>
+      <w:tr>
+        <w:tc>
+          <w:tcPr>
+            <w:tcW w:w="3678" w:type="dxa"/>
+            <w:tcBorders>
+              <w:top w:val="single" w:sz="6" w:space="0" w:color="auto"/>
+              <w:left w:val="single" w:sz="6" w:space="0" w:color="auto"/>
+              <w:bottom w:val="single" w:sz="6" w:space="0" w:color="auto"/>
+              <w:right w:val="single" w:sz="6" w:space="0" w:color="auto"/>
+            </w:tcBorders>
+            <w:shd w:val="clear" w:color="auto" w:fill="F4F4F5"/>
+            <w:tcMar>
+              <w:top w:w="0" w:type="dxa"/>
+              <w:left w:w="0" w:type="dxa"/>
+              <w:bottom w:w="0" w:type="dxa"/>
+              <w:right w:w="0" w:type="dxa"/>
+            </w:tcMar>
+            <w:vAlign w:val="center"/>
+            <w:hideMark/>
+          </w:tcPr>
+          <w:p>
+            <w:pPr>
+              <w:rPr>
+                <w:rFonts w:ascii="Arial" w:hAnsi="Arial" w:cs="Arial"/>
+              </w:rPr>
+            </w:pPr>
+            <w:proofErr w:type="gramStart"/>
+            <w:r>
+              <w:rPr>
+                <w:rFonts w:ascii="Arial" w:hAnsi="Arial" w:cs="Arial"/>
+              </w:rPr>
+              <w:t>git</w:t>
+            </w:r>
+            <w:proofErr w:type="gramEnd"/>
+            <w:r>
+              <w:rPr>
+                <w:rFonts w:ascii="Arial" w:hAnsi="Arial" w:cs="Arial"/>
+              </w:rPr>
+              <w:t xml:space="preserve"> </w:t>
+            </w:r>
+            <w:proofErr w:type="spellStart"/>
+            <w:r>
+              <w:rPr>
+                <w:rFonts w:ascii="Arial" w:hAnsi="Arial" w:cs="Arial"/>
+              </w:rPr>
+              <w:t>status</w:t>
+            </w:r>
+            <w:proofErr w:type="spellEnd"/>
+          </w:p>
+        </w:tc>
+        <w:tc>
+          <w:tcPr>
+            <w:tcW w:w="5670" w:type="dxa"/>
+            <w:tcBorders>
+              <w:top w:val="single" w:sz="6" w:space="0" w:color="auto"/>
+              <w:left w:val="single" w:sz="6" w:space="0" w:color="auto"/>
+              <w:bottom w:val="single" w:sz="6" w:space="0" w:color="auto"/>
+              <w:right w:val="single" w:sz="6" w:space="0" w:color="auto"/>
+            </w:tcBorders>
+            <w:shd w:val="clear" w:color="auto" w:fill="F4F4F5"/>
+            <w:tcMar>
+              <w:top w:w="0" w:type="dxa"/>
+              <w:left w:w="0" w:type="dxa"/>
+              <w:bottom w:w="0" w:type="dxa"/>
+              <w:right w:w="0" w:type="dxa"/>
+            </w:tcMar>
+            <w:vAlign w:val="center"/>
+            <w:hideMark/>
+          </w:tcPr>
+          <w:p>
+            <w:pPr>
+              <w:rPr>
+                <w:rFonts w:ascii="Arial" w:hAnsi="Arial" w:cs="Arial"/>
+              </w:rPr>
+            </w:pPr>
+            <w:r>
+              <w:rPr>
+                <w:rFonts w:ascii="Arial" w:hAnsi="Arial" w:cs="Arial"/>
+              </w:rPr>
+              <w:t>Affiche l’état des fichiers (modifiés, non suivis, etc.)</w:t>
+            </w:r>
+          </w:p>
+        </w:tc>
+      </w:tr>
+      <w:tr>
+        <w:tc>
+          <w:tcPr>
+            <w:tcW w:w="3678" w:type="dxa"/>
+            <w:tcBorders>
+              <w:top w:val="single" w:sz="6" w:space="0" w:color="auto"/>
+              <w:left w:val="single" w:sz="6" w:space="0" w:color="auto"/>
+              <w:bottom w:val="single" w:sz="6" w:space="0" w:color="auto"/>
+              <w:right w:val="single" w:sz="6" w:space="0" w:color="auto"/>
+            </w:tcBorders>
+            <w:shd w:val="clear" w:color="auto" w:fill="FFFFFF"/>
+            <w:tcMar>
+              <w:top w:w="0" w:type="dxa"/>
+              <w:left w:w="0" w:type="dxa"/>
+              <w:bottom w:w="0" w:type="dxa"/>
+              <w:right w:w="0" w:type="dxa"/>
+            </w:tcMar>
+            <w:vAlign w:val="center"/>
+            <w:hideMark/>
+          </w:tcPr>
+          <w:p>
+            <w:pPr>
+              <w:rPr>
+                <w:rFonts w:ascii="Arial" w:hAnsi="Arial" w:cs="Arial"/>
+              </w:rPr>
+            </w:pPr>
+            <w:proofErr w:type="gramStart"/>
+            <w:r>
+              <w:rPr>
+                <w:rFonts w:ascii="Arial" w:hAnsi="Arial" w:cs="Arial"/>
+              </w:rPr>
+              <w:t>git</w:t>
+            </w:r>
+            <w:proofErr w:type="gramEnd"/>
+            <w:r>
+              <w:rPr>
+                <w:rFonts w:ascii="Arial" w:hAnsi="Arial" w:cs="Arial"/>
+              </w:rPr>
+              <w:t xml:space="preserve"> </w:t>
+            </w:r>
+            <w:proofErr w:type="spellStart"/>
+            <w:r>
+              <w:rPr>
+                <w:rFonts w:ascii="Arial" w:hAnsi="Arial" w:cs="Arial"/>
+              </w:rPr>
+              <w:t>add</w:t>
+            </w:r>
+            <w:proofErr w:type="spellEnd"/>
+            <w:r>
+              <w:rPr>
+                <w:rFonts w:ascii="Arial" w:hAnsi="Arial" w:cs="Arial"/>
+              </w:rPr>
+              <w:t xml:space="preserve"> &lt;fichier&gt;</w:t>
+            </w:r>
+            <w:r>
+              <w:rPr>
+                <w:rFonts w:ascii="Arial" w:hAnsi="Arial" w:cs="Arial"/>
+              </w:rPr>
+              <w:t xml:space="preserve"> </w:t>
+            </w:r>
+          </w:p>
+          <w:p>
+            <w:pPr>
+              <w:rPr>
+                <w:rFonts w:ascii="Arial" w:hAnsi="Arial" w:cs="Arial"/>
+              </w:rPr>
+            </w:pPr>
+            <w:proofErr w:type="gramStart"/>
+            <w:r>
+              <w:rPr>
+                <w:rFonts w:ascii="Arial" w:hAnsi="Arial" w:cs="Arial"/>
+              </w:rPr>
+              <w:t>git</w:t>
+            </w:r>
+            <w:proofErr w:type="gramEnd"/>
+            <w:r>
+              <w:rPr>
+                <w:rFonts w:ascii="Arial" w:hAnsi="Arial" w:cs="Arial"/>
+              </w:rPr>
+              <w:t xml:space="preserve"> </w:t>
+            </w:r>
+            <w:proofErr w:type="spellStart"/>
+            <w:r>
+              <w:rPr>
+                <w:rFonts w:ascii="Arial" w:hAnsi="Arial" w:cs="Arial"/>
+              </w:rPr>
+              <w:t>add</w:t>
+            </w:r>
+            <w:proofErr w:type="spellEnd"/>
+            <w:r>
+              <w:rPr>
+                <w:rFonts w:ascii="Arial" w:hAnsi="Arial" w:cs="Arial"/>
+              </w:rPr>
+              <w:t xml:space="preserve"> .</w:t>
+            </w:r>
+          </w:p>
+        </w:tc>
+        <w:tc>
+          <w:tcPr>
+            <w:tcW w:w="5670" w:type="dxa"/>
+            <w:tcBorders>
+              <w:top w:val="single" w:sz="6" w:space="0" w:color="auto"/>
+              <w:left w:val="single" w:sz="6" w:space="0" w:color="auto"/>
+              <w:bottom w:val="single" w:sz="6" w:space="0" w:color="auto"/>
+              <w:right w:val="single" w:sz="6" w:space="0" w:color="auto"/>
+            </w:tcBorders>
+            <w:shd w:val="clear" w:color="auto" w:fill="FFFFFF"/>
+            <w:tcMar>
+              <w:top w:w="0" w:type="dxa"/>
+              <w:left w:w="0" w:type="dxa"/>
+              <w:bottom w:w="0" w:type="dxa"/>
+              <w:right w:w="0" w:type="dxa"/>
+            </w:tcMar>
+            <w:vAlign w:val="center"/>
+            <w:hideMark/>
+          </w:tcPr>
+          <w:p>
+            <w:pPr>
+              <w:rPr>
+                <w:rFonts w:ascii="Arial" w:hAnsi="Arial" w:cs="Arial"/>
+              </w:rPr>
+            </w:pPr>
+            <w:r>
+              <w:rPr>
+                <w:rFonts w:ascii="Arial" w:hAnsi="Arial" w:cs="Arial"/>
+              </w:rPr>
+              <w:t>Ajoute un fichier à l’index pour le prochain commit</w:t>
+            </w:r>
+          </w:p>
+          <w:p>
+            <w:pPr>
+              <w:rPr>
+                <w:rFonts w:ascii="Arial" w:hAnsi="Arial" w:cs="Arial"/>
+              </w:rPr>
+            </w:pPr>
+            <w:r>
+              <w:rPr>
+                <w:rFonts w:ascii="Arial" w:hAnsi="Arial" w:cs="Arial"/>
+              </w:rPr>
+              <w:t xml:space="preserve">Ajoute </w:t>
+            </w:r>
+            <w:r>
+              <w:rPr>
+                <w:rFonts w:ascii="Arial" w:hAnsi="Arial" w:cs="Arial"/>
+              </w:rPr>
+              <w:t>tout le nouveau fichier</w:t>
+            </w:r>
+            <w:r>
+              <w:rPr>
+                <w:rFonts w:ascii="Arial" w:hAnsi="Arial" w:cs="Arial"/>
+              </w:rPr>
+              <w:t xml:space="preserve"> à l’index pour le prochain commit</w:t>
+            </w:r>
+          </w:p>
+        </w:tc>
+      </w:tr>
+      <w:tr>
+        <w:tc>
+          <w:tcPr>
+            <w:tcW w:w="3678" w:type="dxa"/>
+            <w:tcBorders>
+              <w:top w:val="single" w:sz="6" w:space="0" w:color="auto"/>
+              <w:left w:val="single" w:sz="6" w:space="0" w:color="auto"/>
+              <w:bottom w:val="single" w:sz="6" w:space="0" w:color="auto"/>
+              <w:right w:val="single" w:sz="6" w:space="0" w:color="auto"/>
+            </w:tcBorders>
+            <w:shd w:val="clear" w:color="auto" w:fill="F4F4F5"/>
+            <w:tcMar>
+              <w:top w:w="0" w:type="dxa"/>
+              <w:left w:w="0" w:type="dxa"/>
+              <w:bottom w:w="0" w:type="dxa"/>
+              <w:right w:w="0" w:type="dxa"/>
+            </w:tcMar>
+            <w:vAlign w:val="center"/>
+            <w:hideMark/>
+          </w:tcPr>
+          <w:p>
+            <w:pPr>
+              <w:rPr>
+                <w:rFonts w:ascii="Arial" w:hAnsi="Arial" w:cs="Arial"/>
+              </w:rPr>
+            </w:pPr>
+            <w:proofErr w:type="gramStart"/>
+            <w:r>
+              <w:rPr>
+                <w:rFonts w:ascii="Arial" w:hAnsi="Arial" w:cs="Arial"/>
+              </w:rPr>
+              <w:t>git</w:t>
+            </w:r>
+            <w:proofErr w:type="gramEnd"/>
+            <w:r>
+              <w:rPr>
+                <w:rFonts w:ascii="Arial" w:hAnsi="Arial" w:cs="Arial"/>
+              </w:rPr>
+              <w:t xml:space="preserve"> commit -m "message"</w:t>
+            </w:r>
+          </w:p>
+        </w:tc>
+        <w:tc>
+          <w:tcPr>
+            <w:tcW w:w="5670" w:type="dxa"/>
+            <w:tcBorders>
+              <w:top w:val="single" w:sz="6" w:space="0" w:color="auto"/>
+              <w:left w:val="single" w:sz="6" w:space="0" w:color="auto"/>
+              <w:bottom w:val="single" w:sz="6" w:space="0" w:color="auto"/>
+              <w:right w:val="single" w:sz="6" w:space="0" w:color="auto"/>
+            </w:tcBorders>
+            <w:shd w:val="clear" w:color="auto" w:fill="F4F4F5"/>
+            <w:tcMar>
+              <w:top w:w="0" w:type="dxa"/>
+              <w:left w:w="0" w:type="dxa"/>
+              <w:bottom w:w="0" w:type="dxa"/>
+              <w:right w:w="0" w:type="dxa"/>
+            </w:tcMar>
+            <w:vAlign w:val="center"/>
+            <w:hideMark/>
+          </w:tcPr>
+          <w:p>
+            <w:pPr>
+              <w:rPr>
+                <w:rFonts w:ascii="Arial" w:hAnsi="Arial" w:cs="Arial"/>
+              </w:rPr>
+            </w:pPr>
+            <w:r>
+              <w:rPr>
+                <w:rFonts w:ascii="Arial" w:hAnsi="Arial" w:cs="Arial"/>
+              </w:rPr>
+              <w:t>Enregistre les modifications avec un message</w:t>
+            </w:r>
+          </w:p>
+        </w:tc>
+      </w:tr>
+      <w:tr>
+        <w:tc>
+          <w:tcPr>
+            <w:tcW w:w="3678" w:type="dxa"/>
+            <w:tcBorders>
+              <w:top w:val="single" w:sz="6" w:space="0" w:color="auto"/>
+              <w:left w:val="single" w:sz="6" w:space="0" w:color="auto"/>
+              <w:bottom w:val="single" w:sz="6" w:space="0" w:color="auto"/>
+              <w:right w:val="single" w:sz="6" w:space="0" w:color="auto"/>
+            </w:tcBorders>
+            <w:shd w:val="clear" w:color="auto" w:fill="FFFFFF"/>
+            <w:tcMar>
+              <w:top w:w="0" w:type="dxa"/>
+              <w:left w:w="0" w:type="dxa"/>
+              <w:bottom w:w="0" w:type="dxa"/>
+              <w:right w:w="0" w:type="dxa"/>
+            </w:tcMar>
+            <w:vAlign w:val="center"/>
+            <w:hideMark/>
+          </w:tcPr>
+          <w:p>
+            <w:pPr>
+              <w:rPr>
+                <w:rFonts w:ascii="Arial" w:hAnsi="Arial" w:cs="Arial"/>
+              </w:rPr>
+            </w:pPr>
+            <w:proofErr w:type="gramStart"/>
+            <w:r>
+              <w:rPr>
+                <w:rFonts w:ascii="Arial" w:hAnsi="Arial" w:cs="Arial"/>
+              </w:rPr>
+              <w:t>git</w:t>
+            </w:r>
+            <w:proofErr w:type="gramEnd"/>
+            <w:r>
+              <w:rPr>
+                <w:rFonts w:ascii="Arial" w:hAnsi="Arial" w:cs="Arial"/>
+              </w:rPr>
+              <w:t xml:space="preserve"> push</w:t>
+            </w:r>
+          </w:p>
+        </w:tc>
+        <w:tc>
+          <w:tcPr>
+            <w:tcW w:w="5670" w:type="dxa"/>
+            <w:tcBorders>
+              <w:top w:val="single" w:sz="6" w:space="0" w:color="auto"/>
+              <w:left w:val="single" w:sz="6" w:space="0" w:color="auto"/>
+              <w:bottom w:val="single" w:sz="6" w:space="0" w:color="auto"/>
+              <w:right w:val="single" w:sz="6" w:space="0" w:color="auto"/>
+            </w:tcBorders>
+            <w:shd w:val="clear" w:color="auto" w:fill="FFFFFF"/>
+            <w:tcMar>
+              <w:top w:w="0" w:type="dxa"/>
+              <w:left w:w="0" w:type="dxa"/>
+              <w:bottom w:w="0" w:type="dxa"/>
+              <w:right w:w="0" w:type="dxa"/>
+            </w:tcMar>
+            <w:vAlign w:val="center"/>
+            <w:hideMark/>
+          </w:tcPr>
+          <w:p>
+            <w:pPr>
+              <w:rPr>
+                <w:rFonts w:ascii="Arial" w:hAnsi="Arial" w:cs="Arial"/>
+              </w:rPr>
+            </w:pPr>
+            <w:r>
+              <w:rPr>
+                <w:rFonts w:ascii="Arial" w:hAnsi="Arial" w:cs="Arial"/>
+              </w:rPr>
+              <w:t xml:space="preserve">Envoie les </w:t>
+            </w:r>
+            <w:proofErr w:type="spellStart"/>
+            <w:r>
+              <w:rPr>
+                <w:rFonts w:ascii="Arial" w:hAnsi="Arial" w:cs="Arial"/>
+              </w:rPr>
+              <w:t>commits</w:t>
+            </w:r>
+            <w:proofErr w:type="spellEnd"/>
+            <w:r>
+              <w:rPr>
+                <w:rFonts w:ascii="Arial" w:hAnsi="Arial" w:cs="Arial"/>
+              </w:rPr>
+              <w:t xml:space="preserve"> locaux vers le dépôt distant</w:t>
+            </w:r>
+          </w:p>
+        </w:tc>
+      </w:tr>
+      <w:tr>
+        <w:tc>
+          <w:tcPr>
+            <w:tcW w:w="3678" w:type="dxa"/>
+            <w:tcBorders>
+              <w:top w:val="single" w:sz="6" w:space="0" w:color="auto"/>
+              <w:left w:val="single" w:sz="6" w:space="0" w:color="auto"/>
+              <w:bottom w:val="single" w:sz="6" w:space="0" w:color="auto"/>
+              <w:right w:val="single" w:sz="6" w:space="0" w:color="auto"/>
+            </w:tcBorders>
+            <w:shd w:val="clear" w:color="auto" w:fill="F4F4F5"/>
+            <w:tcMar>
+              <w:top w:w="0" w:type="dxa"/>
+              <w:left w:w="0" w:type="dxa"/>
+              <w:bottom w:w="0" w:type="dxa"/>
+              <w:right w:w="0" w:type="dxa"/>
+            </w:tcMar>
+            <w:vAlign w:val="center"/>
+            <w:hideMark/>
+          </w:tcPr>
+          <w:p>
+            <w:pPr>
+              <w:rPr>
+                <w:rFonts w:ascii="Arial" w:hAnsi="Arial" w:cs="Arial"/>
+              </w:rPr>
+            </w:pPr>
+            <w:proofErr w:type="gramStart"/>
+            <w:r>
+              <w:rPr>
+                <w:rFonts w:ascii="Arial" w:hAnsi="Arial" w:cs="Arial"/>
+              </w:rPr>
+              <w:t>git</w:t>
+            </w:r>
+            <w:proofErr w:type="gramEnd"/>
+            <w:r>
+              <w:rPr>
+                <w:rFonts w:ascii="Arial" w:hAnsi="Arial" w:cs="Arial"/>
+              </w:rPr>
+              <w:t xml:space="preserve"> pull</w:t>
+            </w:r>
+          </w:p>
+        </w:tc>
+        <w:tc>
+          <w:tcPr>
+            <w:tcW w:w="5670" w:type="dxa"/>
+            <w:tcBorders>
+              <w:top w:val="single" w:sz="6" w:space="0" w:color="auto"/>
+              <w:left w:val="single" w:sz="6" w:space="0" w:color="auto"/>
+              <w:bottom w:val="single" w:sz="6" w:space="0" w:color="auto"/>
+              <w:right w:val="single" w:sz="6" w:space="0" w:color="auto"/>
+            </w:tcBorders>
+            <w:shd w:val="clear" w:color="auto" w:fill="F4F4F5"/>
+            <w:tcMar>
+              <w:top w:w="0" w:type="dxa"/>
+              <w:left w:w="0" w:type="dxa"/>
+              <w:bottom w:w="0" w:type="dxa"/>
+              <w:right w:w="0" w:type="dxa"/>
+            </w:tcMar>
+            <w:vAlign w:val="center"/>
+            <w:hideMark/>
+          </w:tcPr>
+          <w:p>
+            <w:pPr>
+              <w:rPr>
+                <w:rFonts w:ascii="Arial" w:hAnsi="Arial" w:cs="Arial"/>
+              </w:rPr>
+            </w:pPr>
+            <w:r>
+              <w:rPr>
+                <w:rFonts w:ascii="Arial" w:hAnsi="Arial" w:cs="Arial"/>
+              </w:rPr>
+              <w:t>Récupère et fusionne les modifications du dépôt distant</w:t>
+            </w:r>
+          </w:p>
+        </w:tc>
+      </w:tr>
+      <w:tr>
+        <w:tc>
+          <w:tcPr>
+            <w:tcW w:w="3678" w:type="dxa"/>
+            <w:tcBorders>
+              <w:top w:val="single" w:sz="6" w:space="0" w:color="auto"/>
+              <w:left w:val="single" w:sz="6" w:space="0" w:color="auto"/>
+              <w:bottom w:val="single" w:sz="6" w:space="0" w:color="auto"/>
+              <w:right w:val="single" w:sz="6" w:space="0" w:color="auto"/>
+            </w:tcBorders>
+            <w:shd w:val="clear" w:color="auto" w:fill="FFFFFF"/>
+            <w:tcMar>
+              <w:top w:w="0" w:type="dxa"/>
+              <w:left w:w="0" w:type="dxa"/>
+              <w:bottom w:w="0" w:type="dxa"/>
+              <w:right w:w="0" w:type="dxa"/>
+            </w:tcMar>
+            <w:vAlign w:val="center"/>
+            <w:hideMark/>
+          </w:tcPr>
+          <w:p>
+            <w:pPr>
+              <w:rPr>
+                <w:rFonts w:ascii="Arial" w:hAnsi="Arial" w:cs="Arial"/>
+              </w:rPr>
+            </w:pPr>
+            <w:proofErr w:type="gramStart"/>
+            <w:r>
+              <w:rPr>
+                <w:rFonts w:ascii="Arial" w:hAnsi="Arial" w:cs="Arial"/>
+              </w:rPr>
+              <w:t>git</w:t>
+            </w:r>
+            <w:proofErr w:type="gramEnd"/>
+            <w:r>
+              <w:rPr>
+                <w:rFonts w:ascii="Arial" w:hAnsi="Arial" w:cs="Arial"/>
+              </w:rPr>
+              <w:t xml:space="preserve"> </w:t>
+            </w:r>
+            <w:proofErr w:type="spellStart"/>
+            <w:r>
+              <w:rPr>
+                <w:rFonts w:ascii="Arial" w:hAnsi="Arial" w:cs="Arial"/>
+              </w:rPr>
+              <w:t>branch</w:t>
+            </w:r>
+            <w:proofErr w:type="spellEnd"/>
+          </w:p>
+        </w:tc>
+        <w:tc>
+          <w:tcPr>
+            <w:tcW w:w="5670" w:type="dxa"/>
+            <w:tcBorders>
+              <w:top w:val="single" w:sz="6" w:space="0" w:color="auto"/>
+              <w:left w:val="single" w:sz="6" w:space="0" w:color="auto"/>
+              <w:bottom w:val="single" w:sz="6" w:space="0" w:color="auto"/>
+              <w:right w:val="single" w:sz="6" w:space="0" w:color="auto"/>
+            </w:tcBorders>
+            <w:shd w:val="clear" w:color="auto" w:fill="FFFFFF"/>
+            <w:tcMar>
+              <w:top w:w="0" w:type="dxa"/>
+              <w:left w:w="0" w:type="dxa"/>
+              <w:bottom w:w="0" w:type="dxa"/>
+              <w:right w:w="0" w:type="dxa"/>
+            </w:tcMar>
+            <w:vAlign w:val="center"/>
+            <w:hideMark/>
+          </w:tcPr>
+          <w:p>
+            <w:pPr>
+              <w:rPr>
+                <w:rFonts w:ascii="Arial" w:hAnsi="Arial" w:cs="Arial"/>
+              </w:rPr>
+            </w:pPr>
+            <w:r>
+              <w:rPr>
+                <w:rFonts w:ascii="Arial" w:hAnsi="Arial" w:cs="Arial"/>
+              </w:rPr>
+              <w:t>Liste les branches locales</w:t>
+            </w:r>
+          </w:p>
+        </w:tc>
+      </w:tr>
+      <w:tr>
+        <w:tc>
+          <w:tcPr>
+            <w:tcW w:w="3678" w:type="dxa"/>
+            <w:tcBorders>
+              <w:top w:val="single" w:sz="6" w:space="0" w:color="auto"/>
+              <w:left w:val="single" w:sz="6" w:space="0" w:color="auto"/>
+              <w:bottom w:val="single" w:sz="6" w:space="0" w:color="auto"/>
+              <w:right w:val="single" w:sz="6" w:space="0" w:color="auto"/>
+            </w:tcBorders>
+            <w:shd w:val="clear" w:color="auto" w:fill="F4F4F5"/>
+            <w:tcMar>
+              <w:top w:w="0" w:type="dxa"/>
+              <w:left w:w="0" w:type="dxa"/>
+              <w:bottom w:w="0" w:type="dxa"/>
+              <w:right w:w="0" w:type="dxa"/>
+            </w:tcMar>
+            <w:vAlign w:val="center"/>
+            <w:hideMark/>
+          </w:tcPr>
+          <w:p>
+            <w:pPr>
+              <w:rPr>
+                <w:rFonts w:ascii="Arial" w:hAnsi="Arial" w:cs="Arial"/>
+              </w:rPr>
+            </w:pPr>
+            <w:proofErr w:type="gramStart"/>
+            <w:r>
+              <w:rPr>
+                <w:rFonts w:ascii="Arial" w:hAnsi="Arial" w:cs="Arial"/>
+              </w:rPr>
+              <w:t>git</w:t>
+            </w:r>
+            <w:proofErr w:type="gramEnd"/>
+            <w:r>
+              <w:rPr>
+                <w:rFonts w:ascii="Arial" w:hAnsi="Arial" w:cs="Arial"/>
+              </w:rPr>
+              <w:t xml:space="preserve"> </w:t>
+            </w:r>
+            <w:proofErr w:type="spellStart"/>
+            <w:r>
+              <w:rPr>
+                <w:rFonts w:ascii="Arial" w:hAnsi="Arial" w:cs="Arial"/>
+              </w:rPr>
+              <w:t>checkout</w:t>
+            </w:r>
+            <w:proofErr w:type="spellEnd"/>
+            <w:r>
+              <w:rPr>
+                <w:rFonts w:ascii="Arial" w:hAnsi="Arial" w:cs="Arial"/>
+              </w:rPr>
+              <w:t xml:space="preserve"> &lt;branche&gt;</w:t>
+            </w:r>
+          </w:p>
+        </w:tc>
+        <w:tc>
+          <w:tcPr>
+            <w:tcW w:w="5670" w:type="dxa"/>
+            <w:tcBorders>
+              <w:top w:val="single" w:sz="6" w:space="0" w:color="auto"/>
+              <w:left w:val="single" w:sz="6" w:space="0" w:color="auto"/>
+              <w:bottom w:val="single" w:sz="6" w:space="0" w:color="auto"/>
+              <w:right w:val="single" w:sz="6" w:space="0" w:color="auto"/>
+            </w:tcBorders>
+            <w:shd w:val="clear" w:color="auto" w:fill="F4F4F5"/>
+            <w:tcMar>
+              <w:top w:w="0" w:type="dxa"/>
+              <w:left w:w="0" w:type="dxa"/>
+              <w:bottom w:w="0" w:type="dxa"/>
+              <w:right w:w="0" w:type="dxa"/>
+            </w:tcMar>
+            <w:vAlign w:val="center"/>
+            <w:hideMark/>
+          </w:tcPr>
+          <w:p>
+            <w:pPr>
+              <w:rPr>
+                <w:rFonts w:ascii="Arial" w:hAnsi="Arial" w:cs="Arial"/>
+              </w:rPr>
+            </w:pPr>
+            <w:r>
+              <w:rPr>
+                <w:rFonts w:ascii="Arial" w:hAnsi="Arial" w:cs="Arial"/>
+              </w:rPr>
+              <w:t>Change de branche</w:t>
+            </w:r>
+          </w:p>
+        </w:tc>
+      </w:tr>
+      <w:tr>
+        <w:tc>
+          <w:tcPr>
+            <w:tcW w:w="3678" w:type="dxa"/>
+            <w:tcBorders>
+              <w:top w:val="single" w:sz="6" w:space="0" w:color="auto"/>
+              <w:left w:val="single" w:sz="6" w:space="0" w:color="auto"/>
+              <w:bottom w:val="single" w:sz="6" w:space="0" w:color="auto"/>
+              <w:right w:val="single" w:sz="6" w:space="0" w:color="auto"/>
+            </w:tcBorders>
+            <w:shd w:val="clear" w:color="auto" w:fill="FFFFFF"/>
+            <w:tcMar>
+              <w:top w:w="0" w:type="dxa"/>
+              <w:left w:w="0" w:type="dxa"/>
+              <w:bottom w:w="0" w:type="dxa"/>
+              <w:right w:w="0" w:type="dxa"/>
+            </w:tcMar>
+            <w:vAlign w:val="center"/>
+            <w:hideMark/>
+          </w:tcPr>
+          <w:p>
+            <w:pPr>
+              <w:rPr>
+                <w:rFonts w:ascii="Arial" w:hAnsi="Arial" w:cs="Arial"/>
+              </w:rPr>
+            </w:pPr>
+            <w:proofErr w:type="gramStart"/>
+            <w:r>
+              <w:rPr>
+                <w:rFonts w:ascii="Arial" w:hAnsi="Arial" w:cs="Arial"/>
+              </w:rPr>
+              <w:t>git</w:t>
+            </w:r>
+            <w:proofErr w:type="gramEnd"/>
+            <w:r>
+              <w:rPr>
+                <w:rFonts w:ascii="Arial" w:hAnsi="Arial" w:cs="Arial"/>
+              </w:rPr>
+              <w:t xml:space="preserve"> </w:t>
+            </w:r>
+            <w:proofErr w:type="spellStart"/>
+            <w:r>
+              <w:rPr>
+                <w:rFonts w:ascii="Arial" w:hAnsi="Arial" w:cs="Arial"/>
+              </w:rPr>
+              <w:t>checkout</w:t>
+            </w:r>
+            <w:proofErr w:type="spellEnd"/>
+            <w:r>
+              <w:rPr>
+                <w:rFonts w:ascii="Arial" w:hAnsi="Arial" w:cs="Arial"/>
+              </w:rPr>
+              <w:t xml:space="preserve"> -b &lt;branche&gt;</w:t>
+            </w:r>
+          </w:p>
+        </w:tc>
+        <w:tc>
+          <w:tcPr>
+            <w:tcW w:w="5670" w:type="dxa"/>
+            <w:tcBorders>
+              <w:top w:val="single" w:sz="6" w:space="0" w:color="auto"/>
+              <w:left w:val="single" w:sz="6" w:space="0" w:color="auto"/>
+              <w:bottom w:val="single" w:sz="6" w:space="0" w:color="auto"/>
+              <w:right w:val="single" w:sz="6" w:space="0" w:color="auto"/>
+            </w:tcBorders>
+            <w:shd w:val="clear" w:color="auto" w:fill="FFFFFF"/>
+            <w:tcMar>
+              <w:top w:w="0" w:type="dxa"/>
+              <w:left w:w="0" w:type="dxa"/>
+              <w:bottom w:w="0" w:type="dxa"/>
+              <w:right w:w="0" w:type="dxa"/>
+            </w:tcMar>
+            <w:vAlign w:val="center"/>
+            <w:hideMark/>
+          </w:tcPr>
+          <w:p>
+            <w:pPr>
+              <w:rPr>
+                <w:rFonts w:ascii="Arial" w:hAnsi="Arial" w:cs="Arial"/>
+              </w:rPr>
+            </w:pPr>
+            <w:r>
+              <w:rPr>
+                <w:rFonts w:ascii="Arial" w:hAnsi="Arial" w:cs="Arial"/>
+              </w:rPr>
+              <w:t>Crée une nouvelle branche et s’y place</w:t>
+            </w:r>
+          </w:p>
+        </w:tc>
+      </w:tr>
+      <w:tr>
+        <w:tc>
+          <w:tcPr>
+            <w:tcW w:w="3678" w:type="dxa"/>
+            <w:tcBorders>
+              <w:top w:val="single" w:sz="6" w:space="0" w:color="auto"/>
+              <w:left w:val="single" w:sz="6" w:space="0" w:color="auto"/>
+              <w:bottom w:val="single" w:sz="6" w:space="0" w:color="auto"/>
+              <w:right w:val="single" w:sz="6" w:space="0" w:color="auto"/>
+            </w:tcBorders>
+            <w:shd w:val="clear" w:color="auto" w:fill="F4F4F5"/>
+            <w:tcMar>
+              <w:top w:w="0" w:type="dxa"/>
+              <w:left w:w="0" w:type="dxa"/>
+              <w:bottom w:w="0" w:type="dxa"/>
+              <w:right w:w="0" w:type="dxa"/>
+            </w:tcMar>
+            <w:vAlign w:val="center"/>
+            <w:hideMark/>
+          </w:tcPr>
+          <w:p>
+            <w:pPr>
+              <w:rPr>
+                <w:rFonts w:ascii="Arial" w:hAnsi="Arial" w:cs="Arial"/>
+              </w:rPr>
+            </w:pPr>
+            <w:proofErr w:type="gramStart"/>
+            <w:r>
+              <w:rPr>
+                <w:rFonts w:ascii="Arial" w:hAnsi="Arial" w:cs="Arial"/>
+              </w:rPr>
+              <w:lastRenderedPageBreak/>
+              <w:t>git</w:t>
+            </w:r>
+            <w:proofErr w:type="gramEnd"/>
+            <w:r>
+              <w:rPr>
+                <w:rFonts w:ascii="Arial" w:hAnsi="Arial" w:cs="Arial"/>
+              </w:rPr>
+              <w:t xml:space="preserve"> merge &lt;branche&gt;</w:t>
+            </w:r>
+          </w:p>
+        </w:tc>
+        <w:tc>
+          <w:tcPr>
+            <w:tcW w:w="5670" w:type="dxa"/>
+            <w:tcBorders>
+              <w:top w:val="single" w:sz="6" w:space="0" w:color="auto"/>
+              <w:left w:val="single" w:sz="6" w:space="0" w:color="auto"/>
+              <w:bottom w:val="single" w:sz="6" w:space="0" w:color="auto"/>
+              <w:right w:val="single" w:sz="6" w:space="0" w:color="auto"/>
+            </w:tcBorders>
+            <w:shd w:val="clear" w:color="auto" w:fill="F4F4F5"/>
+            <w:tcMar>
+              <w:top w:w="0" w:type="dxa"/>
+              <w:left w:w="0" w:type="dxa"/>
+              <w:bottom w:w="0" w:type="dxa"/>
+              <w:right w:w="0" w:type="dxa"/>
+            </w:tcMar>
+            <w:vAlign w:val="center"/>
+            <w:hideMark/>
+          </w:tcPr>
+          <w:p>
+            <w:pPr>
+              <w:rPr>
+                <w:rFonts w:ascii="Arial" w:hAnsi="Arial" w:cs="Arial"/>
+              </w:rPr>
+            </w:pPr>
+            <w:r>
+              <w:rPr>
+                <w:rFonts w:ascii="Arial" w:hAnsi="Arial" w:cs="Arial"/>
+              </w:rPr>
+              <w:t>Fusionne une branche dans la branche courante</w:t>
+            </w:r>
+          </w:p>
+        </w:tc>
+      </w:tr>
+      <w:tr>
+        <w:tc>
+          <w:tcPr>
+            <w:tcW w:w="3678" w:type="dxa"/>
+            <w:tcBorders>
+              <w:top w:val="single" w:sz="6" w:space="0" w:color="auto"/>
+              <w:left w:val="single" w:sz="6" w:space="0" w:color="auto"/>
+              <w:bottom w:val="single" w:sz="6" w:space="0" w:color="auto"/>
+              <w:right w:val="single" w:sz="6" w:space="0" w:color="auto"/>
+            </w:tcBorders>
+            <w:shd w:val="clear" w:color="auto" w:fill="FFFFFF"/>
+            <w:tcMar>
+              <w:top w:w="0" w:type="dxa"/>
+              <w:left w:w="0" w:type="dxa"/>
+              <w:bottom w:w="0" w:type="dxa"/>
+              <w:right w:w="0" w:type="dxa"/>
+            </w:tcMar>
+            <w:vAlign w:val="center"/>
+            <w:hideMark/>
+          </w:tcPr>
+          <w:p>
+            <w:pPr>
+              <w:rPr>
+                <w:rFonts w:ascii="Arial" w:hAnsi="Arial" w:cs="Arial"/>
+              </w:rPr>
+            </w:pPr>
+            <w:proofErr w:type="gramStart"/>
+            <w:r>
+              <w:rPr>
+                <w:rFonts w:ascii="Arial" w:hAnsi="Arial" w:cs="Arial"/>
+              </w:rPr>
+              <w:t>git</w:t>
+            </w:r>
+            <w:proofErr w:type="gramEnd"/>
+            <w:r>
+              <w:rPr>
+                <w:rFonts w:ascii="Arial" w:hAnsi="Arial" w:cs="Arial"/>
+              </w:rPr>
+              <w:t xml:space="preserve"> log</w:t>
+            </w:r>
+          </w:p>
+        </w:tc>
+        <w:tc>
+          <w:tcPr>
+            <w:tcW w:w="5670" w:type="dxa"/>
+            <w:tcBorders>
+              <w:top w:val="single" w:sz="6" w:space="0" w:color="auto"/>
+              <w:left w:val="single" w:sz="6" w:space="0" w:color="auto"/>
+              <w:bottom w:val="single" w:sz="6" w:space="0" w:color="auto"/>
+              <w:right w:val="single" w:sz="6" w:space="0" w:color="auto"/>
+            </w:tcBorders>
+            <w:shd w:val="clear" w:color="auto" w:fill="FFFFFF"/>
+            <w:tcMar>
+              <w:top w:w="0" w:type="dxa"/>
+              <w:left w:w="0" w:type="dxa"/>
+              <w:bottom w:w="0" w:type="dxa"/>
+              <w:right w:w="0" w:type="dxa"/>
+            </w:tcMar>
+            <w:vAlign w:val="center"/>
+            <w:hideMark/>
+          </w:tcPr>
+          <w:p>
+            <w:pPr>
+              <w:rPr>
+                <w:rFonts w:ascii="Arial" w:hAnsi="Arial" w:cs="Arial"/>
+              </w:rPr>
+            </w:pPr>
+            <w:r>
+              <w:rPr>
+                <w:rFonts w:ascii="Arial" w:hAnsi="Arial" w:cs="Arial"/>
+              </w:rPr>
+              <w:t xml:space="preserve">Affiche l’historique des </w:t>
+            </w:r>
+            <w:proofErr w:type="spellStart"/>
+            <w:r>
+              <w:rPr>
+                <w:rFonts w:ascii="Arial" w:hAnsi="Arial" w:cs="Arial"/>
+              </w:rPr>
+              <w:t>commits</w:t>
+            </w:r>
+            <w:proofErr w:type="spellEnd"/>
+          </w:p>
+        </w:tc>
+      </w:tr>
+      <w:tr>
+        <w:tc>
+          <w:tcPr>
+            <w:tcW w:w="3678" w:type="dxa"/>
+            <w:tcBorders>
+              <w:top w:val="single" w:sz="6" w:space="0" w:color="auto"/>
+              <w:left w:val="single" w:sz="6" w:space="0" w:color="auto"/>
+              <w:bottom w:val="single" w:sz="6" w:space="0" w:color="auto"/>
+              <w:right w:val="single" w:sz="6" w:space="0" w:color="auto"/>
+            </w:tcBorders>
+            <w:shd w:val="clear" w:color="auto" w:fill="F4F4F5"/>
+            <w:tcMar>
+              <w:top w:w="0" w:type="dxa"/>
+              <w:left w:w="0" w:type="dxa"/>
+              <w:bottom w:w="0" w:type="dxa"/>
+              <w:right w:w="0" w:type="dxa"/>
+            </w:tcMar>
+            <w:vAlign w:val="center"/>
+            <w:hideMark/>
+          </w:tcPr>
+          <w:p>
+            <w:pPr>
+              <w:rPr>
+                <w:rFonts w:ascii="Arial" w:hAnsi="Arial" w:cs="Arial"/>
+              </w:rPr>
+            </w:pPr>
+            <w:proofErr w:type="gramStart"/>
+            <w:r>
+              <w:rPr>
+                <w:rFonts w:ascii="Arial" w:hAnsi="Arial" w:cs="Arial"/>
+              </w:rPr>
+              <w:t>git</w:t>
+            </w:r>
+            <w:proofErr w:type="gramEnd"/>
+            <w:r>
+              <w:rPr>
+                <w:rFonts w:ascii="Arial" w:hAnsi="Arial" w:cs="Arial"/>
+              </w:rPr>
+              <w:t xml:space="preserve"> diff</w:t>
+            </w:r>
+          </w:p>
+        </w:tc>
+        <w:tc>
+          <w:tcPr>
+            <w:tcW w:w="5670" w:type="dxa"/>
+            <w:tcBorders>
+              <w:top w:val="single" w:sz="6" w:space="0" w:color="auto"/>
+              <w:left w:val="single" w:sz="6" w:space="0" w:color="auto"/>
+              <w:bottom w:val="single" w:sz="6" w:space="0" w:color="auto"/>
+              <w:right w:val="single" w:sz="6" w:space="0" w:color="auto"/>
+            </w:tcBorders>
+            <w:shd w:val="clear" w:color="auto" w:fill="F4F4F5"/>
+            <w:tcMar>
+              <w:top w:w="0" w:type="dxa"/>
+              <w:left w:w="0" w:type="dxa"/>
+              <w:bottom w:w="0" w:type="dxa"/>
+              <w:right w:w="0" w:type="dxa"/>
+            </w:tcMar>
+            <w:vAlign w:val="center"/>
+            <w:hideMark/>
+          </w:tcPr>
+          <w:p>
+            <w:pPr>
+              <w:rPr>
+                <w:rFonts w:ascii="Arial" w:hAnsi="Arial" w:cs="Arial"/>
+              </w:rPr>
+            </w:pPr>
+            <w:r>
+              <w:rPr>
+                <w:rFonts w:ascii="Arial" w:hAnsi="Arial" w:cs="Arial"/>
+              </w:rPr>
+              <w:t>Montre les différences entre fichiers modifiés</w:t>
+            </w:r>
+          </w:p>
+        </w:tc>
+      </w:tr>
+      <w:tr>
+        <w:tc>
+          <w:tcPr>
+            <w:tcW w:w="3678" w:type="dxa"/>
+            <w:tcBorders>
+              <w:top w:val="single" w:sz="6" w:space="0" w:color="auto"/>
+              <w:left w:val="single" w:sz="6" w:space="0" w:color="auto"/>
+              <w:bottom w:val="single" w:sz="6" w:space="0" w:color="auto"/>
+              <w:right w:val="single" w:sz="6" w:space="0" w:color="auto"/>
+            </w:tcBorders>
+            <w:shd w:val="clear" w:color="auto" w:fill="FFFFFF"/>
+            <w:tcMar>
+              <w:top w:w="0" w:type="dxa"/>
+              <w:left w:w="0" w:type="dxa"/>
+              <w:bottom w:w="0" w:type="dxa"/>
+              <w:right w:w="0" w:type="dxa"/>
+            </w:tcMar>
+            <w:vAlign w:val="center"/>
+            <w:hideMark/>
+          </w:tcPr>
+          <w:p>
+            <w:pPr>
+              <w:rPr>
+                <w:rFonts w:ascii="Arial" w:hAnsi="Arial" w:cs="Arial"/>
+              </w:rPr>
+            </w:pPr>
+            <w:proofErr w:type="gramStart"/>
+            <w:r>
+              <w:rPr>
+                <w:rFonts w:ascii="Arial" w:hAnsi="Arial" w:cs="Arial"/>
+              </w:rPr>
+              <w:t>git</w:t>
+            </w:r>
+            <w:proofErr w:type="gramEnd"/>
+            <w:r>
+              <w:rPr>
+                <w:rFonts w:ascii="Arial" w:hAnsi="Arial" w:cs="Arial"/>
+              </w:rPr>
+              <w:t xml:space="preserve"> </w:t>
+            </w:r>
+            <w:proofErr w:type="spellStart"/>
+            <w:r>
+              <w:rPr>
+                <w:rFonts w:ascii="Arial" w:hAnsi="Arial" w:cs="Arial"/>
+              </w:rPr>
+              <w:t>remote</w:t>
+            </w:r>
+            <w:proofErr w:type="spellEnd"/>
+            <w:r>
+              <w:rPr>
+                <w:rFonts w:ascii="Arial" w:hAnsi="Arial" w:cs="Arial"/>
+              </w:rPr>
+              <w:t xml:space="preserve"> -v</w:t>
+            </w:r>
+          </w:p>
+        </w:tc>
+        <w:tc>
+          <w:tcPr>
+            <w:tcW w:w="5670" w:type="dxa"/>
+            <w:tcBorders>
+              <w:top w:val="single" w:sz="6" w:space="0" w:color="auto"/>
+              <w:left w:val="single" w:sz="6" w:space="0" w:color="auto"/>
+              <w:bottom w:val="single" w:sz="6" w:space="0" w:color="auto"/>
+              <w:right w:val="single" w:sz="6" w:space="0" w:color="auto"/>
+            </w:tcBorders>
+            <w:shd w:val="clear" w:color="auto" w:fill="FFFFFF"/>
+            <w:tcMar>
+              <w:top w:w="0" w:type="dxa"/>
+              <w:left w:w="0" w:type="dxa"/>
+              <w:bottom w:w="0" w:type="dxa"/>
+              <w:right w:w="0" w:type="dxa"/>
+            </w:tcMar>
+            <w:vAlign w:val="center"/>
+            <w:hideMark/>
+          </w:tcPr>
+          <w:p>
+            <w:pPr>
+              <w:rPr>
+                <w:rFonts w:ascii="Arial" w:hAnsi="Arial" w:cs="Arial"/>
+              </w:rPr>
+            </w:pPr>
+            <w:r>
+              <w:rPr>
+                <w:rFonts w:ascii="Arial" w:hAnsi="Arial" w:cs="Arial"/>
+              </w:rPr>
+              <w:t>Affiche les dépôts distants configurés</w:t>
+            </w:r>
+          </w:p>
+        </w:tc>
+      </w:tr>
+      <w:tr>
+        <w:tc>
+          <w:tcPr>
+            <w:tcW w:w="3678" w:type="dxa"/>
+            <w:tcBorders>
+              <w:top w:val="single" w:sz="6" w:space="0" w:color="auto"/>
+              <w:left w:val="single" w:sz="6" w:space="0" w:color="auto"/>
+              <w:bottom w:val="single" w:sz="6" w:space="0" w:color="auto"/>
+              <w:right w:val="single" w:sz="6" w:space="0" w:color="auto"/>
+            </w:tcBorders>
+            <w:shd w:val="clear" w:color="auto" w:fill="F4F4F5"/>
+            <w:tcMar>
+              <w:top w:w="0" w:type="dxa"/>
+              <w:left w:w="0" w:type="dxa"/>
+              <w:bottom w:w="0" w:type="dxa"/>
+              <w:right w:w="0" w:type="dxa"/>
+            </w:tcMar>
+            <w:vAlign w:val="center"/>
+            <w:hideMark/>
+          </w:tcPr>
+          <w:p>
+            <w:pPr>
+              <w:rPr>
+                <w:rFonts w:ascii="Arial" w:hAnsi="Arial" w:cs="Arial"/>
+              </w:rPr>
+            </w:pPr>
+            <w:proofErr w:type="gramStart"/>
+            <w:r>
+              <w:rPr>
+                <w:rFonts w:ascii="Arial" w:hAnsi="Arial" w:cs="Arial"/>
+              </w:rPr>
+              <w:t>git</w:t>
+            </w:r>
+            <w:proofErr w:type="gramEnd"/>
+            <w:r>
+              <w:rPr>
+                <w:rFonts w:ascii="Arial" w:hAnsi="Arial" w:cs="Arial"/>
+              </w:rPr>
+              <w:t xml:space="preserve"> </w:t>
+            </w:r>
+            <w:proofErr w:type="spellStart"/>
+            <w:r>
+              <w:rPr>
+                <w:rFonts w:ascii="Arial" w:hAnsi="Arial" w:cs="Arial"/>
+              </w:rPr>
+              <w:t>stash</w:t>
+            </w:r>
+            <w:proofErr w:type="spellEnd"/>
+          </w:p>
+        </w:tc>
+        <w:tc>
+          <w:tcPr>
+            <w:tcW w:w="5670" w:type="dxa"/>
+            <w:tcBorders>
+              <w:top w:val="single" w:sz="6" w:space="0" w:color="auto"/>
+              <w:left w:val="single" w:sz="6" w:space="0" w:color="auto"/>
+              <w:bottom w:val="single" w:sz="6" w:space="0" w:color="auto"/>
+              <w:right w:val="single" w:sz="6" w:space="0" w:color="auto"/>
+            </w:tcBorders>
+            <w:shd w:val="clear" w:color="auto" w:fill="F4F4F5"/>
+            <w:tcMar>
+              <w:top w:w="0" w:type="dxa"/>
+              <w:left w:w="0" w:type="dxa"/>
+              <w:bottom w:w="0" w:type="dxa"/>
+              <w:right w:w="0" w:type="dxa"/>
+            </w:tcMar>
+            <w:vAlign w:val="center"/>
+            <w:hideMark/>
+          </w:tcPr>
+          <w:p>
+            <w:pPr>
+              <w:rPr>
+                <w:rFonts w:ascii="Arial" w:hAnsi="Arial" w:cs="Arial"/>
+              </w:rPr>
+            </w:pPr>
+            <w:r>
+              <w:rPr>
+                <w:rFonts w:ascii="Arial" w:hAnsi="Arial" w:cs="Arial"/>
+              </w:rPr>
+              <w:t>Met de côté les modifications en cours pour revenir à un état propre</w:t>
+            </w:r>
+          </w:p>
+        </w:tc>
+      </w:tr>
+      <w:tr>
+        <w:tc>
+          <w:tcPr>
+            <w:tcW w:w="3678" w:type="dxa"/>
+            <w:tcBorders>
+              <w:top w:val="single" w:sz="6" w:space="0" w:color="auto"/>
+              <w:left w:val="single" w:sz="6" w:space="0" w:color="auto"/>
+              <w:bottom w:val="single" w:sz="6" w:space="0" w:color="auto"/>
+              <w:right w:val="single" w:sz="6" w:space="0" w:color="auto"/>
+            </w:tcBorders>
+            <w:shd w:val="clear" w:color="auto" w:fill="FFFFFF"/>
+            <w:tcMar>
+              <w:top w:w="0" w:type="dxa"/>
+              <w:left w:w="0" w:type="dxa"/>
+              <w:bottom w:w="0" w:type="dxa"/>
+              <w:right w:w="0" w:type="dxa"/>
+            </w:tcMar>
+            <w:vAlign w:val="center"/>
+            <w:hideMark/>
+          </w:tcPr>
+          <w:p>
+            <w:pPr>
+              <w:rPr>
+                <w:rFonts w:ascii="Arial" w:hAnsi="Arial" w:cs="Arial"/>
+              </w:rPr>
+            </w:pPr>
+            <w:proofErr w:type="gramStart"/>
+            <w:r>
+              <w:rPr>
+                <w:rFonts w:ascii="Arial" w:hAnsi="Arial" w:cs="Arial"/>
+              </w:rPr>
+              <w:t>git</w:t>
+            </w:r>
+            <w:proofErr w:type="gramEnd"/>
+            <w:r>
+              <w:rPr>
+                <w:rFonts w:ascii="Arial" w:hAnsi="Arial" w:cs="Arial"/>
+              </w:rPr>
+              <w:t xml:space="preserve"> </w:t>
+            </w:r>
+            <w:proofErr w:type="spellStart"/>
+            <w:r>
+              <w:rPr>
+                <w:rFonts w:ascii="Arial" w:hAnsi="Arial" w:cs="Arial"/>
+              </w:rPr>
+              <w:t>stash</w:t>
+            </w:r>
+            <w:proofErr w:type="spellEnd"/>
+            <w:r>
+              <w:rPr>
+                <w:rFonts w:ascii="Arial" w:hAnsi="Arial" w:cs="Arial"/>
+              </w:rPr>
+              <w:t xml:space="preserve"> pop</w:t>
+            </w:r>
+          </w:p>
+        </w:tc>
+        <w:tc>
+          <w:tcPr>
+            <w:tcW w:w="5670" w:type="dxa"/>
+            <w:tcBorders>
+              <w:top w:val="single" w:sz="6" w:space="0" w:color="auto"/>
+              <w:left w:val="single" w:sz="6" w:space="0" w:color="auto"/>
+              <w:bottom w:val="single" w:sz="6" w:space="0" w:color="auto"/>
+              <w:right w:val="single" w:sz="6" w:space="0" w:color="auto"/>
+            </w:tcBorders>
+            <w:shd w:val="clear" w:color="auto" w:fill="FFFFFF"/>
+            <w:tcMar>
+              <w:top w:w="0" w:type="dxa"/>
+              <w:left w:w="0" w:type="dxa"/>
+              <w:bottom w:w="0" w:type="dxa"/>
+              <w:right w:w="0" w:type="dxa"/>
+            </w:tcMar>
+            <w:vAlign w:val="center"/>
+            <w:hideMark/>
+          </w:tcPr>
+          <w:p>
+            <w:pPr>
+              <w:rPr>
+                <w:rFonts w:ascii="Arial" w:hAnsi="Arial" w:cs="Arial"/>
+              </w:rPr>
+            </w:pPr>
+            <w:r>
+              <w:rPr>
+                <w:rFonts w:ascii="Arial" w:hAnsi="Arial" w:cs="Arial"/>
+              </w:rPr>
+              <w:t>Récupère les modifications mises de côté</w:t>
+            </w:r>
+          </w:p>
+        </w:tc>
+      </w:tr>
+      <w:tr>
+        <w:tc>
+          <w:tcPr>
+            <w:tcW w:w="3678" w:type="dxa"/>
+            <w:tcBorders>
+              <w:top w:val="single" w:sz="6" w:space="0" w:color="auto"/>
+              <w:left w:val="single" w:sz="6" w:space="0" w:color="auto"/>
+              <w:bottom w:val="single" w:sz="6" w:space="0" w:color="auto"/>
+              <w:right w:val="single" w:sz="6" w:space="0" w:color="auto"/>
+            </w:tcBorders>
+            <w:shd w:val="clear" w:color="auto" w:fill="F4F4F5"/>
+            <w:tcMar>
+              <w:top w:w="0" w:type="dxa"/>
+              <w:left w:w="0" w:type="dxa"/>
+              <w:bottom w:w="0" w:type="dxa"/>
+              <w:right w:w="0" w:type="dxa"/>
+            </w:tcMar>
+            <w:vAlign w:val="center"/>
+            <w:hideMark/>
+          </w:tcPr>
+          <w:p>
+            <w:pPr>
+              <w:rPr>
+                <w:rFonts w:ascii="Arial" w:hAnsi="Arial" w:cs="Arial"/>
+              </w:rPr>
+            </w:pPr>
+            <w:proofErr w:type="gramStart"/>
+            <w:r>
+              <w:rPr>
+                <w:rFonts w:ascii="Arial" w:hAnsi="Arial" w:cs="Arial"/>
+              </w:rPr>
+              <w:t>git</w:t>
+            </w:r>
+            <w:proofErr w:type="gramEnd"/>
+            <w:r>
+              <w:rPr>
+                <w:rFonts w:ascii="Arial" w:hAnsi="Arial" w:cs="Arial"/>
+              </w:rPr>
+              <w:t xml:space="preserve"> reset --hard</w:t>
+            </w:r>
+          </w:p>
+        </w:tc>
+        <w:tc>
+          <w:tcPr>
+            <w:tcW w:w="5670" w:type="dxa"/>
+            <w:tcBorders>
+              <w:top w:val="single" w:sz="6" w:space="0" w:color="auto"/>
+              <w:left w:val="single" w:sz="6" w:space="0" w:color="auto"/>
+              <w:bottom w:val="single" w:sz="6" w:space="0" w:color="auto"/>
+              <w:right w:val="single" w:sz="6" w:space="0" w:color="auto"/>
+            </w:tcBorders>
+            <w:shd w:val="clear" w:color="auto" w:fill="F4F4F5"/>
+            <w:tcMar>
+              <w:top w:w="0" w:type="dxa"/>
+              <w:left w:w="0" w:type="dxa"/>
+              <w:bottom w:w="0" w:type="dxa"/>
+              <w:right w:w="0" w:type="dxa"/>
+            </w:tcMar>
+            <w:vAlign w:val="center"/>
+            <w:hideMark/>
+          </w:tcPr>
+          <w:p>
+            <w:pPr>
+              <w:rPr>
+                <w:rFonts w:ascii="Arial" w:hAnsi="Arial" w:cs="Arial"/>
+              </w:rPr>
+            </w:pPr>
+            <w:r>
+              <w:rPr>
+                <w:rFonts w:ascii="Arial" w:hAnsi="Arial" w:cs="Arial"/>
+              </w:rPr>
+              <w:t>Annule toutes les modifications locales non commit</w:t>
+            </w:r>
+          </w:p>
+        </w:tc>
+      </w:tr>
+    </w:tbl>
     <w:p>
       <w:pPr>
         <w:rPr>
@@ -16826,7 +18321,7 @@
       </w:pPr>
     </w:p>
     <w:sectPr>
-      <w:footerReference w:type="default" r:id="rId14"/>
+      <w:footerReference w:type="default" r:id="rId15"/>
       <w:pgSz w:w="11906" w:h="16838"/>
       <w:pgMar w:top="1417" w:right="1417" w:bottom="1417" w:left="1417" w:header="708" w:footer="708" w:gutter="0"/>
       <w:cols w:space="708"/>
@@ -16837,7 +18332,7 @@
 </file>
 
 <file path=word/endnotes.xml><?xml version="1.0" encoding="utf-8"?>
-<w:endnotes xmlns:wpc="http://schemas.microsoft.com/office/word/2010/wordprocessingCanvas" xmlns:cx="http://schemas.microsoft.com/office/drawing/2014/chartex" xmlns:cx1="http://schemas.microsoft.com/office/drawing/2015/9/8/chartex" xmlns:cx2="http://schemas.microsoft.com/office/drawing/2015/10/21/chartex" xmlns:cx3="http://schemas.microsoft.com/office/drawing/2016/5/9/chartex" xmlns:cx4="http://schemas.microsoft.com/office/drawing/2016/5/10/chartex" xmlns:cx5="http://schemas.microsoft.com/office/drawing/2016/5/11/chartex" xmlns:cx6="http://schemas.microsoft.com/office/drawing/2016/5/12/chartex" xmlns:cx7="http://schemas.microsoft.com/office/drawing/2016/5/13/chartex" xmlns:cx8="http://schemas.microsoft.com/office/drawing/2016/5/14/chartex" xmlns:mc="http://schemas.openxmlformats.org/markup-compatibility/2006" xmlns:aink="http://schemas.microsoft.com/office/drawing/2016/ink" xmlns:am3d="http://schemas.microsoft.com/office/drawing/2017/model3d" xmlns:o="urn:schemas-microsoft-com:office:office" xmlns:r="http://schemas.openxmlformats.org/officeDocument/2006/relationships" xmlns:m="http://schemas.openxmlformats.org/officeDocument/2006/math" xmlns:v="urn:schemas-microsoft-com:vml" xmlns:wp14="http://schemas.microsoft.com/office/word/2010/wordprocessingDrawing" xmlns:wp="http://schemas.openxmlformats.org/drawingml/2006/wordprocessingDrawing" xmlns:w10="urn:schemas-microsoft-com:office:word" xmlns:w="http://schemas.openxmlformats.org/wordprocessingml/2006/main" xmlns:w14="http://schemas.microsoft.com/office/word/2010/wordml" xmlns:w15="http://schemas.microsoft.com/office/word/2012/wordml" xmlns:w16cex="http://schemas.microsoft.com/office/word/2018/wordml/cex" xmlns:w16cid="http://schemas.microsoft.com/office/word/2016/wordml/cid" xmlns:w16="http://schemas.microsoft.com/office/word/2018/wordml" xmlns:w16se="http://schemas.microsoft.com/office/word/2015/wordml/symex" xmlns:wpg="http://schemas.microsoft.com/office/word/2010/wordprocessingGroup" xmlns:wpi="http://schemas.microsoft.com/office/word/2010/wordprocessingInk" xmlns:wne="http://schemas.microsoft.com/office/word/2006/wordml" xmlns:wps="http://schemas.microsoft.com/office/word/2010/wordprocessingShape" mc:Ignorable="w14 w15 w16se w16cid w16 w16cex wp14">
+<w:endnotes xmlns:wpc="http://schemas.microsoft.com/office/word/2010/wordprocessingCanvas" xmlns:cx="http://schemas.microsoft.com/office/drawing/2014/chartex" xmlns:cx1="http://schemas.microsoft.com/office/drawing/2015/9/8/chartex" xmlns:cx2="http://schemas.microsoft.com/office/drawing/2015/10/21/chartex" xmlns:cx3="http://schemas.microsoft.com/office/drawing/2016/5/9/chartex" xmlns:cx4="http://schemas.microsoft.com/office/drawing/2016/5/10/chartex" xmlns:cx5="http://schemas.microsoft.com/office/drawing/2016/5/11/chartex" xmlns:cx6="http://schemas.microsoft.com/office/drawing/2016/5/12/chartex" xmlns:cx7="http://schemas.microsoft.com/office/drawing/2016/5/13/chartex" xmlns:cx8="http://schemas.microsoft.com/office/drawing/2016/5/14/chartex" xmlns:mc="http://schemas.openxmlformats.org/markup-compatibility/2006" xmlns:aink="http://schemas.microsoft.com/office/drawing/2016/ink" xmlns:am3d="http://schemas.microsoft.com/office/drawing/2017/model3d" xmlns:o="urn:schemas-microsoft-com:office:office" xmlns:oel="http://schemas.microsoft.com/office/2019/extlst" xmlns:r="http://schemas.openxmlformats.org/officeDocument/2006/relationships" xmlns:m="http://schemas.openxmlformats.org/officeDocument/2006/math" xmlns:v="urn:schemas-microsoft-com:vml" xmlns:wp14="http://schemas.microsoft.com/office/word/2010/wordprocessingDrawing" xmlns:wp="http://schemas.openxmlformats.org/drawingml/2006/wordprocessingDrawing" xmlns:w10="urn:schemas-microsoft-com:office:word" xmlns:w="http://schemas.openxmlformats.org/wordprocessingml/2006/main" xmlns:w14="http://schemas.microsoft.com/office/word/2010/wordml" xmlns:w15="http://schemas.microsoft.com/office/word/2012/wordml" xmlns:w16cex="http://schemas.microsoft.com/office/word/2018/wordml/cex" xmlns:w16cid="http://schemas.microsoft.com/office/word/2016/wordml/cid" xmlns:w16="http://schemas.microsoft.com/office/word/2018/wordml" xmlns:w16sdtdh="http://schemas.microsoft.com/office/word/2020/wordml/sdtdatahash" xmlns:w16se="http://schemas.microsoft.com/office/word/2015/wordml/symex" xmlns:wpg="http://schemas.microsoft.com/office/word/2010/wordprocessingGroup" xmlns:wpi="http://schemas.microsoft.com/office/word/2010/wordprocessingInk" xmlns:wne="http://schemas.microsoft.com/office/word/2006/wordml" xmlns:wps="http://schemas.microsoft.com/office/word/2010/wordprocessingShape" mc:Ignorable="w14 w15 w16se w16cid w16 w16cex w16sdtdh wp14">
   <w:endnote w:type="separator" w:id="-1">
     <w:p>
       <w:pPr>
@@ -16862,7 +18357,7 @@
 </file>
 
 <file path=word/footer1.xml><?xml version="1.0" encoding="utf-8"?>
-<w:ftr xmlns:wpc="http://schemas.microsoft.com/office/word/2010/wordprocessingCanvas" xmlns:cx="http://schemas.microsoft.com/office/drawing/2014/chartex" xmlns:cx1="http://schemas.microsoft.com/office/drawing/2015/9/8/chartex" xmlns:cx2="http://schemas.microsoft.com/office/drawing/2015/10/21/chartex" xmlns:cx3="http://schemas.microsoft.com/office/drawing/2016/5/9/chartex" xmlns:cx4="http://schemas.microsoft.com/office/drawing/2016/5/10/chartex" xmlns:cx5="http://schemas.microsoft.com/office/drawing/2016/5/11/chartex" xmlns:cx6="http://schemas.microsoft.com/office/drawing/2016/5/12/chartex" xmlns:cx7="http://schemas.microsoft.com/office/drawing/2016/5/13/chartex" xmlns:cx8="http://schemas.microsoft.com/office/drawing/2016/5/14/chartex" xmlns:mc="http://schemas.openxmlformats.org/markup-compatibility/2006" xmlns:aink="http://schemas.microsoft.com/office/drawing/2016/ink" xmlns:am3d="http://schemas.microsoft.com/office/drawing/2017/model3d" xmlns:o="urn:schemas-microsoft-com:office:office" xmlns:r="http://schemas.openxmlformats.org/officeDocument/2006/relationships" xmlns:m="http://schemas.openxmlformats.org/officeDocument/2006/math" xmlns:v="urn:schemas-microsoft-com:vml" xmlns:wp14="http://schemas.microsoft.com/office/word/2010/wordprocessingDrawing" xmlns:wp="http://schemas.openxmlformats.org/drawingml/2006/wordprocessingDrawing" xmlns:w10="urn:schemas-microsoft-com:office:word" xmlns:w="http://schemas.openxmlformats.org/wordprocessingml/2006/main" xmlns:w14="http://schemas.microsoft.com/office/word/2010/wordml" xmlns:w15="http://schemas.microsoft.com/office/word/2012/wordml" xmlns:w16cex="http://schemas.microsoft.com/office/word/2018/wordml/cex" xmlns:w16cid="http://schemas.microsoft.com/office/word/2016/wordml/cid" xmlns:w16="http://schemas.microsoft.com/office/word/2018/wordml" xmlns:w16se="http://schemas.microsoft.com/office/word/2015/wordml/symex" xmlns:wpg="http://schemas.microsoft.com/office/word/2010/wordprocessingGroup" xmlns:wpi="http://schemas.microsoft.com/office/word/2010/wordprocessingInk" xmlns:wne="http://schemas.microsoft.com/office/word/2006/wordml" xmlns:wps="http://schemas.microsoft.com/office/word/2010/wordprocessingShape" mc:Ignorable="w14 w15 w16se w16cid w16 w16cex wp14">
+<w:ftr xmlns:wpc="http://schemas.microsoft.com/office/word/2010/wordprocessingCanvas" xmlns:cx="http://schemas.microsoft.com/office/drawing/2014/chartex" xmlns:cx1="http://schemas.microsoft.com/office/drawing/2015/9/8/chartex" xmlns:cx2="http://schemas.microsoft.com/office/drawing/2015/10/21/chartex" xmlns:cx3="http://schemas.microsoft.com/office/drawing/2016/5/9/chartex" xmlns:cx4="http://schemas.microsoft.com/office/drawing/2016/5/10/chartex" xmlns:cx5="http://schemas.microsoft.com/office/drawing/2016/5/11/chartex" xmlns:cx6="http://schemas.microsoft.com/office/drawing/2016/5/12/chartex" xmlns:cx7="http://schemas.microsoft.com/office/drawing/2016/5/13/chartex" xmlns:cx8="http://schemas.microsoft.com/office/drawing/2016/5/14/chartex" xmlns:mc="http://schemas.openxmlformats.org/markup-compatibility/2006" xmlns:aink="http://schemas.microsoft.com/office/drawing/2016/ink" xmlns:am3d="http://schemas.microsoft.com/office/drawing/2017/model3d" xmlns:o="urn:schemas-microsoft-com:office:office" xmlns:oel="http://schemas.microsoft.com/office/2019/extlst" xmlns:r="http://schemas.openxmlformats.org/officeDocument/2006/relationships" xmlns:m="http://schemas.openxmlformats.org/officeDocument/2006/math" xmlns:v="urn:schemas-microsoft-com:vml" xmlns:wp14="http://schemas.microsoft.com/office/word/2010/wordprocessingDrawing" xmlns:wp="http://schemas.openxmlformats.org/drawingml/2006/wordprocessingDrawing" xmlns:w10="urn:schemas-microsoft-com:office:word" xmlns:w="http://schemas.openxmlformats.org/wordprocessingml/2006/main" xmlns:w14="http://schemas.microsoft.com/office/word/2010/wordml" xmlns:w15="http://schemas.microsoft.com/office/word/2012/wordml" xmlns:w16cex="http://schemas.microsoft.com/office/word/2018/wordml/cex" xmlns:w16cid="http://schemas.microsoft.com/office/word/2016/wordml/cid" xmlns:w16="http://schemas.microsoft.com/office/word/2018/wordml" xmlns:w16sdtdh="http://schemas.microsoft.com/office/word/2020/wordml/sdtdatahash" xmlns:w16se="http://schemas.microsoft.com/office/word/2015/wordml/symex" xmlns:wpg="http://schemas.microsoft.com/office/word/2010/wordprocessingGroup" xmlns:wpi="http://schemas.microsoft.com/office/word/2010/wordprocessingInk" xmlns:wne="http://schemas.microsoft.com/office/word/2006/wordml" xmlns:wps="http://schemas.microsoft.com/office/word/2010/wordprocessingShape" mc:Ignorable="w14 w15 w16se w16cid w16 w16cex w16sdtdh wp14">
   <w:p>
     <w:pPr>
       <w:pStyle w:val="Pieddepage"/>
@@ -16884,7 +18379,6 @@
         <w:dataBinding w:prefixMappings="xmlns:ns0='http://purl.org/dc/elements/1.1/' xmlns:ns1='http://schemas.openxmlformats.org/package/2006/metadata/core-properties' " w:xpath="/ns1:coreProperties[1]/ns0:creator[1]" w:storeItemID="{6C3C8BC8-F283-45AE-878A-BAB7291924A1}"/>
         <w:text/>
       </w:sdtPr>
-      <w:sdtEndPr/>
       <w:sdtContent>
         <w:r>
           <w:rPr>
@@ -17037,7 +18531,7 @@
 </file>
 
 <file path=word/footnotes.xml><?xml version="1.0" encoding="utf-8"?>
-<w:footnotes xmlns:wpc="http://schemas.microsoft.com/office/word/2010/wordprocessingCanvas" xmlns:cx="http://schemas.microsoft.com/office/drawing/2014/chartex" xmlns:cx1="http://schemas.microsoft.com/office/drawing/2015/9/8/chartex" xmlns:cx2="http://schemas.microsoft.com/office/drawing/2015/10/21/chartex" xmlns:cx3="http://schemas.microsoft.com/office/drawing/2016/5/9/chartex" xmlns:cx4="http://schemas.microsoft.com/office/drawing/2016/5/10/chartex" xmlns:cx5="http://schemas.microsoft.com/office/drawing/2016/5/11/chartex" xmlns:cx6="http://schemas.microsoft.com/office/drawing/2016/5/12/chartex" xmlns:cx7="http://schemas.microsoft.com/office/drawing/2016/5/13/chartex" xmlns:cx8="http://schemas.microsoft.com/office/drawing/2016/5/14/chartex" xmlns:mc="http://schemas.openxmlformats.org/markup-compatibility/2006" xmlns:aink="http://schemas.microsoft.com/office/drawing/2016/ink" xmlns:am3d="http://schemas.microsoft.com/office/drawing/2017/model3d" xmlns:o="urn:schemas-microsoft-com:office:office" xmlns:r="http://schemas.openxmlformats.org/officeDocument/2006/relationships" xmlns:m="http://schemas.openxmlformats.org/officeDocument/2006/math" xmlns:v="urn:schemas-microsoft-com:vml" xmlns:wp14="http://schemas.microsoft.com/office/word/2010/wordprocessingDrawing" xmlns:wp="http://schemas.openxmlformats.org/drawingml/2006/wordprocessingDrawing" xmlns:w10="urn:schemas-microsoft-com:office:word" xmlns:w="http://schemas.openxmlformats.org/wordprocessingml/2006/main" xmlns:w14="http://schemas.microsoft.com/office/word/2010/wordml" xmlns:w15="http://schemas.microsoft.com/office/word/2012/wordml" xmlns:w16cex="http://schemas.microsoft.com/office/word/2018/wordml/cex" xmlns:w16cid="http://schemas.microsoft.com/office/word/2016/wordml/cid" xmlns:w16="http://schemas.microsoft.com/office/word/2018/wordml" xmlns:w16se="http://schemas.microsoft.com/office/word/2015/wordml/symex" xmlns:wpg="http://schemas.microsoft.com/office/word/2010/wordprocessingGroup" xmlns:wpi="http://schemas.microsoft.com/office/word/2010/wordprocessingInk" xmlns:wne="http://schemas.microsoft.com/office/word/2006/wordml" xmlns:wps="http://schemas.microsoft.com/office/word/2010/wordprocessingShape" mc:Ignorable="w14 w15 w16se w16cid w16 w16cex wp14">
+<w:footnotes xmlns:wpc="http://schemas.microsoft.com/office/word/2010/wordprocessingCanvas" xmlns:cx="http://schemas.microsoft.com/office/drawing/2014/chartex" xmlns:cx1="http://schemas.microsoft.com/office/drawing/2015/9/8/chartex" xmlns:cx2="http://schemas.microsoft.com/office/drawing/2015/10/21/chartex" xmlns:cx3="http://schemas.microsoft.com/office/drawing/2016/5/9/chartex" xmlns:cx4="http://schemas.microsoft.com/office/drawing/2016/5/10/chartex" xmlns:cx5="http://schemas.microsoft.com/office/drawing/2016/5/11/chartex" xmlns:cx6="http://schemas.microsoft.com/office/drawing/2016/5/12/chartex" xmlns:cx7="http://schemas.microsoft.com/office/drawing/2016/5/13/chartex" xmlns:cx8="http://schemas.microsoft.com/office/drawing/2016/5/14/chartex" xmlns:mc="http://schemas.openxmlformats.org/markup-compatibility/2006" xmlns:aink="http://schemas.microsoft.com/office/drawing/2016/ink" xmlns:am3d="http://schemas.microsoft.com/office/drawing/2017/model3d" xmlns:o="urn:schemas-microsoft-com:office:office" xmlns:oel="http://schemas.microsoft.com/office/2019/extlst" xmlns:r="http://schemas.openxmlformats.org/officeDocument/2006/relationships" xmlns:m="http://schemas.openxmlformats.org/officeDocument/2006/math" xmlns:v="urn:schemas-microsoft-com:vml" xmlns:wp14="http://schemas.microsoft.com/office/word/2010/wordprocessingDrawing" xmlns:wp="http://schemas.openxmlformats.org/drawingml/2006/wordprocessingDrawing" xmlns:w10="urn:schemas-microsoft-com:office:word" xmlns:w="http://schemas.openxmlformats.org/wordprocessingml/2006/main" xmlns:w14="http://schemas.microsoft.com/office/word/2010/wordml" xmlns:w15="http://schemas.microsoft.com/office/word/2012/wordml" xmlns:w16cex="http://schemas.microsoft.com/office/word/2018/wordml/cex" xmlns:w16cid="http://schemas.microsoft.com/office/word/2016/wordml/cid" xmlns:w16="http://schemas.microsoft.com/office/word/2018/wordml" xmlns:w16sdtdh="http://schemas.microsoft.com/office/word/2020/wordml/sdtdatahash" xmlns:w16se="http://schemas.microsoft.com/office/word/2015/wordml/symex" xmlns:wpg="http://schemas.microsoft.com/office/word/2010/wordprocessingGroup" xmlns:wpi="http://schemas.microsoft.com/office/word/2010/wordprocessingInk" xmlns:wne="http://schemas.microsoft.com/office/word/2006/wordml" xmlns:wps="http://schemas.microsoft.com/office/word/2010/wordprocessingShape" mc:Ignorable="w14 w15 w16se w16cid w16 w16cex w16sdtdh wp14">
   <w:footnote w:type="separator" w:id="-1">
     <w:p>
       <w:pPr>
@@ -17062,7 +18556,7 @@
 </file>
 
 <file path=word/numbering.xml><?xml version="1.0" encoding="utf-8"?>
-<w:numbering xmlns:wpc="http://schemas.microsoft.com/office/word/2010/wordprocessingCanvas" xmlns:cx="http://schemas.microsoft.com/office/drawing/2014/chartex" xmlns:cx1="http://schemas.microsoft.com/office/drawing/2015/9/8/chartex" xmlns:cx2="http://schemas.microsoft.com/office/drawing/2015/10/21/chartex" xmlns:cx3="http://schemas.microsoft.com/office/drawing/2016/5/9/chartex" xmlns:cx4="http://schemas.microsoft.com/office/drawing/2016/5/10/chartex" xmlns:cx5="http://schemas.microsoft.com/office/drawing/2016/5/11/chartex" xmlns:cx6="http://schemas.microsoft.com/office/drawing/2016/5/12/chartex" xmlns:cx7="http://schemas.microsoft.com/office/drawing/2016/5/13/chartex" xmlns:cx8="http://schemas.microsoft.com/office/drawing/2016/5/14/chartex" xmlns:mc="http://schemas.openxmlformats.org/markup-compatibility/2006" xmlns:aink="http://schemas.microsoft.com/office/drawing/2016/ink" xmlns:am3d="http://schemas.microsoft.com/office/drawing/2017/model3d" xmlns:o="urn:schemas-microsoft-com:office:office" xmlns:r="http://schemas.openxmlformats.org/officeDocument/2006/relationships" xmlns:m="http://schemas.openxmlformats.org/officeDocument/2006/math" xmlns:v="urn:schemas-microsoft-com:vml" xmlns:wp14="http://schemas.microsoft.com/office/word/2010/wordprocessingDrawing" xmlns:wp="http://schemas.openxmlformats.org/drawingml/2006/wordprocessingDrawing" xmlns:w10="urn:schemas-microsoft-com:office:word" xmlns:w="http://schemas.openxmlformats.org/wordprocessingml/2006/main" xmlns:w14="http://schemas.microsoft.com/office/word/2010/wordml" xmlns:w15="http://schemas.microsoft.com/office/word/2012/wordml" xmlns:w16cex="http://schemas.microsoft.com/office/word/2018/wordml/cex" xmlns:w16cid="http://schemas.microsoft.com/office/word/2016/wordml/cid" xmlns:w16="http://schemas.microsoft.com/office/word/2018/wordml" xmlns:w16se="http://schemas.microsoft.com/office/word/2015/wordml/symex" xmlns:wpg="http://schemas.microsoft.com/office/word/2010/wordprocessingGroup" xmlns:wpi="http://schemas.microsoft.com/office/word/2010/wordprocessingInk" xmlns:wne="http://schemas.microsoft.com/office/word/2006/wordml" xmlns:wps="http://schemas.microsoft.com/office/word/2010/wordprocessingShape" mc:Ignorable="w14 w15 w16se w16cid w16 w16cex wp14">
+<w:numbering xmlns:wpc="http://schemas.microsoft.com/office/word/2010/wordprocessingCanvas" xmlns:cx="http://schemas.microsoft.com/office/drawing/2014/chartex" xmlns:cx1="http://schemas.microsoft.com/office/drawing/2015/9/8/chartex" xmlns:cx2="http://schemas.microsoft.com/office/drawing/2015/10/21/chartex" xmlns:cx3="http://schemas.microsoft.com/office/drawing/2016/5/9/chartex" xmlns:cx4="http://schemas.microsoft.com/office/drawing/2016/5/10/chartex" xmlns:cx5="http://schemas.microsoft.com/office/drawing/2016/5/11/chartex" xmlns:cx6="http://schemas.microsoft.com/office/drawing/2016/5/12/chartex" xmlns:cx7="http://schemas.microsoft.com/office/drawing/2016/5/13/chartex" xmlns:cx8="http://schemas.microsoft.com/office/drawing/2016/5/14/chartex" xmlns:mc="http://schemas.openxmlformats.org/markup-compatibility/2006" xmlns:aink="http://schemas.microsoft.com/office/drawing/2016/ink" xmlns:am3d="http://schemas.microsoft.com/office/drawing/2017/model3d" xmlns:o="urn:schemas-microsoft-com:office:office" xmlns:oel="http://schemas.microsoft.com/office/2019/extlst" xmlns:r="http://schemas.openxmlformats.org/officeDocument/2006/relationships" xmlns:m="http://schemas.openxmlformats.org/officeDocument/2006/math" xmlns:v="urn:schemas-microsoft-com:vml" xmlns:wp14="http://schemas.microsoft.com/office/word/2010/wordprocessingDrawing" xmlns:wp="http://schemas.openxmlformats.org/drawingml/2006/wordprocessingDrawing" xmlns:w10="urn:schemas-microsoft-com:office:word" xmlns:w="http://schemas.openxmlformats.org/wordprocessingml/2006/main" xmlns:w14="http://schemas.microsoft.com/office/word/2010/wordml" xmlns:w15="http://schemas.microsoft.com/office/word/2012/wordml" xmlns:w16cex="http://schemas.microsoft.com/office/word/2018/wordml/cex" xmlns:w16cid="http://schemas.microsoft.com/office/word/2016/wordml/cid" xmlns:w16="http://schemas.microsoft.com/office/word/2018/wordml" xmlns:w16sdtdh="http://schemas.microsoft.com/office/word/2020/wordml/sdtdatahash" xmlns:w16se="http://schemas.microsoft.com/office/word/2015/wordml/symex" xmlns:wpg="http://schemas.microsoft.com/office/word/2010/wordprocessingGroup" xmlns:wpi="http://schemas.microsoft.com/office/word/2010/wordprocessingInk" xmlns:wne="http://schemas.microsoft.com/office/word/2006/wordml" xmlns:wps="http://schemas.microsoft.com/office/word/2010/wordprocessingShape" mc:Ignorable="w14 w15 w16se w16cid w16 w16cex w16sdtdh wp14">
   <w:abstractNum w:abstractNumId="0" w15:restartNumberingAfterBreak="0">
     <w:nsid w:val="11924E6C"/>
     <w:multiLevelType w:val="multilevel"/>
@@ -19732,40 +21226,40 @@
       </w:rPr>
     </w:lvl>
   </w:abstractNum>
-  <w:num w:numId="1">
+  <w:num w:numId="1" w16cid:durableId="1855420649">
     <w:abstractNumId w:val="10"/>
   </w:num>
-  <w:num w:numId="2">
+  <w:num w:numId="2" w16cid:durableId="1733263056">
     <w:abstractNumId w:val="1"/>
   </w:num>
-  <w:num w:numId="3">
+  <w:num w:numId="3" w16cid:durableId="1726296849">
     <w:abstractNumId w:val="8"/>
   </w:num>
-  <w:num w:numId="4">
+  <w:num w:numId="4" w16cid:durableId="1961951260">
     <w:abstractNumId w:val="7"/>
   </w:num>
-  <w:num w:numId="5">
+  <w:num w:numId="5" w16cid:durableId="2065715111">
     <w:abstractNumId w:val="18"/>
   </w:num>
-  <w:num w:numId="6">
+  <w:num w:numId="6" w16cid:durableId="572811689">
     <w:abstractNumId w:val="5"/>
   </w:num>
-  <w:num w:numId="7">
+  <w:num w:numId="7" w16cid:durableId="1180047540">
     <w:abstractNumId w:val="13"/>
   </w:num>
-  <w:num w:numId="8">
+  <w:num w:numId="8" w16cid:durableId="1735811345">
     <w:abstractNumId w:val="17"/>
   </w:num>
-  <w:num w:numId="9">
+  <w:num w:numId="9" w16cid:durableId="1071541485">
     <w:abstractNumId w:val="6"/>
   </w:num>
-  <w:num w:numId="10">
+  <w:num w:numId="10" w16cid:durableId="1522628600">
     <w:abstractNumId w:val="3"/>
   </w:num>
-  <w:num w:numId="11">
+  <w:num w:numId="11" w16cid:durableId="1545797994">
     <w:abstractNumId w:val="15"/>
   </w:num>
-  <w:num w:numId="12">
+  <w:num w:numId="12" w16cid:durableId="387191116">
     <w:abstractNumId w:val="14"/>
     <w:lvlOverride w:ilvl="0">
       <w:startOverride w:val="1"/>
@@ -19795,10 +21289,10 @@
       <w:startOverride w:val="1"/>
     </w:lvlOverride>
   </w:num>
-  <w:num w:numId="13">
+  <w:num w:numId="13" w16cid:durableId="46491990">
     <w:abstractNumId w:val="9"/>
   </w:num>
-  <w:num w:numId="14">
+  <w:num w:numId="14" w16cid:durableId="1779640588">
     <w:abstractNumId w:val="2"/>
     <w:lvlOverride w:ilvl="0">
       <w:lvl w:ilvl="0">
@@ -20013,29 +21507,29 @@
       </w:lvl>
     </w:lvlOverride>
   </w:num>
-  <w:num w:numId="15">
+  <w:num w:numId="15" w16cid:durableId="1095056103">
     <w:abstractNumId w:val="4"/>
   </w:num>
-  <w:num w:numId="16">
+  <w:num w:numId="16" w16cid:durableId="1693530454">
     <w:abstractNumId w:val="11"/>
   </w:num>
-  <w:num w:numId="17">
+  <w:num w:numId="17" w16cid:durableId="1887714546">
     <w:abstractNumId w:val="16"/>
   </w:num>
-  <w:num w:numId="18">
+  <w:num w:numId="18" w16cid:durableId="1448312707">
     <w:abstractNumId w:val="12"/>
   </w:num>
-  <w:num w:numId="19">
+  <w:num w:numId="19" w16cid:durableId="2100908641">
     <w:abstractNumId w:val="0"/>
   </w:num>
-  <w:num w:numId="20">
+  <w:num w:numId="20" w16cid:durableId="1214537520">
     <w:abstractNumId w:val="19"/>
   </w:num>
 </w:numbering>
 </file>
 
 <file path=word/styles.xml><?xml version="1.0" encoding="utf-8"?>
-<w:styles xmlns:mc="http://schemas.openxmlformats.org/markup-compatibility/2006" xmlns:r="http://schemas.openxmlformats.org/officeDocument/2006/relationships" xmlns:w="http://schemas.openxmlformats.org/wordprocessingml/2006/main" xmlns:w14="http://schemas.microsoft.com/office/word/2010/wordml" xmlns:w15="http://schemas.microsoft.com/office/word/2012/wordml" xmlns:w16cex="http://schemas.microsoft.com/office/word/2018/wordml/cex" xmlns:w16cid="http://schemas.microsoft.com/office/word/2016/wordml/cid" xmlns:w16="http://schemas.microsoft.com/office/word/2018/wordml" xmlns:w16se="http://schemas.microsoft.com/office/word/2015/wordml/symex" mc:Ignorable="w14 w15 w16se w16cid w16 w16cex">
+<w:styles xmlns:mc="http://schemas.openxmlformats.org/markup-compatibility/2006" xmlns:r="http://schemas.openxmlformats.org/officeDocument/2006/relationships" xmlns:w="http://schemas.openxmlformats.org/wordprocessingml/2006/main" xmlns:w14="http://schemas.microsoft.com/office/word/2010/wordml" xmlns:w15="http://schemas.microsoft.com/office/word/2012/wordml" xmlns:w16cex="http://schemas.microsoft.com/office/word/2018/wordml/cex" xmlns:w16cid="http://schemas.microsoft.com/office/word/2016/wordml/cid" xmlns:w16="http://schemas.microsoft.com/office/word/2018/wordml" xmlns:w16sdtdh="http://schemas.microsoft.com/office/word/2020/wordml/sdtdatahash" xmlns:w16se="http://schemas.microsoft.com/office/word/2015/wordml/symex" mc:Ignorable="w14 w15 w16se w16cid w16 w16cex w16sdtdh">
   <w:docDefaults>
     <w:rPrDefault>
       <w:rPr>
@@ -21355,7 +22849,7 @@
 </file>
 
 <file path=word/glossary/document.xml><?xml version="1.0" encoding="utf-8"?>
-<w:glossaryDocument xmlns:wpc="http://schemas.microsoft.com/office/word/2010/wordprocessingCanvas" xmlns:cx="http://schemas.microsoft.com/office/drawing/2014/chartex" xmlns:cx1="http://schemas.microsoft.com/office/drawing/2015/9/8/chartex" xmlns:cx2="http://schemas.microsoft.com/office/drawing/2015/10/21/chartex" xmlns:cx3="http://schemas.microsoft.com/office/drawing/2016/5/9/chartex" xmlns:cx4="http://schemas.microsoft.com/office/drawing/2016/5/10/chartex" xmlns:cx5="http://schemas.microsoft.com/office/drawing/2016/5/11/chartex" xmlns:cx6="http://schemas.microsoft.com/office/drawing/2016/5/12/chartex" xmlns:cx7="http://schemas.microsoft.com/office/drawing/2016/5/13/chartex" xmlns:cx8="http://schemas.microsoft.com/office/drawing/2016/5/14/chartex" xmlns:mc="http://schemas.openxmlformats.org/markup-compatibility/2006" xmlns:aink="http://schemas.microsoft.com/office/drawing/2016/ink" xmlns:am3d="http://schemas.microsoft.com/office/drawing/2017/model3d" xmlns:o="urn:schemas-microsoft-com:office:office" xmlns:r="http://schemas.openxmlformats.org/officeDocument/2006/relationships" xmlns:m="http://schemas.openxmlformats.org/officeDocument/2006/math" xmlns:v="urn:schemas-microsoft-com:vml" xmlns:wp14="http://schemas.microsoft.com/office/word/2010/wordprocessingDrawing" xmlns:wp="http://schemas.openxmlformats.org/drawingml/2006/wordprocessingDrawing" xmlns:w10="urn:schemas-microsoft-com:office:word" xmlns:w="http://schemas.openxmlformats.org/wordprocessingml/2006/main" xmlns:w14="http://schemas.microsoft.com/office/word/2010/wordml" xmlns:w15="http://schemas.microsoft.com/office/word/2012/wordml" xmlns:w16cex="http://schemas.microsoft.com/office/word/2018/wordml/cex" xmlns:w16cid="http://schemas.microsoft.com/office/word/2016/wordml/cid" xmlns:w16="http://schemas.microsoft.com/office/word/2018/wordml" xmlns:w16se="http://schemas.microsoft.com/office/word/2015/wordml/symex" xmlns:wpg="http://schemas.microsoft.com/office/word/2010/wordprocessingGroup" xmlns:wpi="http://schemas.microsoft.com/office/word/2010/wordprocessingInk" xmlns:wne="http://schemas.microsoft.com/office/word/2006/wordml" xmlns:wps="http://schemas.microsoft.com/office/word/2010/wordprocessingShape" mc:Ignorable="w14 w15 w16se w16cid w16 w16cex wp14">
+<w:glossaryDocument xmlns:wpc="http://schemas.microsoft.com/office/word/2010/wordprocessingCanvas" xmlns:cx="http://schemas.microsoft.com/office/drawing/2014/chartex" xmlns:cx1="http://schemas.microsoft.com/office/drawing/2015/9/8/chartex" xmlns:cx2="http://schemas.microsoft.com/office/drawing/2015/10/21/chartex" xmlns:cx3="http://schemas.microsoft.com/office/drawing/2016/5/9/chartex" xmlns:cx4="http://schemas.microsoft.com/office/drawing/2016/5/10/chartex" xmlns:cx5="http://schemas.microsoft.com/office/drawing/2016/5/11/chartex" xmlns:cx6="http://schemas.microsoft.com/office/drawing/2016/5/12/chartex" xmlns:cx7="http://schemas.microsoft.com/office/drawing/2016/5/13/chartex" xmlns:cx8="http://schemas.microsoft.com/office/drawing/2016/5/14/chartex" xmlns:mc="http://schemas.openxmlformats.org/markup-compatibility/2006" xmlns:aink="http://schemas.microsoft.com/office/drawing/2016/ink" xmlns:am3d="http://schemas.microsoft.com/office/drawing/2017/model3d" xmlns:o="urn:schemas-microsoft-com:office:office" xmlns:oel="http://schemas.microsoft.com/office/2019/extlst" xmlns:r="http://schemas.openxmlformats.org/officeDocument/2006/relationships" xmlns:m="http://schemas.openxmlformats.org/officeDocument/2006/math" xmlns:v="urn:schemas-microsoft-com:vml" xmlns:wp14="http://schemas.microsoft.com/office/word/2010/wordprocessingDrawing" xmlns:wp="http://schemas.openxmlformats.org/drawingml/2006/wordprocessingDrawing" xmlns:w10="urn:schemas-microsoft-com:office:word" xmlns:w="http://schemas.openxmlformats.org/wordprocessingml/2006/main" xmlns:w14="http://schemas.microsoft.com/office/word/2010/wordml" xmlns:w15="http://schemas.microsoft.com/office/word/2012/wordml" xmlns:w16cex="http://schemas.microsoft.com/office/word/2018/wordml/cex" xmlns:w16cid="http://schemas.microsoft.com/office/word/2016/wordml/cid" xmlns:w16="http://schemas.microsoft.com/office/word/2018/wordml" xmlns:w16sdtdh="http://schemas.microsoft.com/office/word/2020/wordml/sdtdatahash" xmlns:w16se="http://schemas.microsoft.com/office/word/2015/wordml/symex" xmlns:wpg="http://schemas.microsoft.com/office/word/2010/wordprocessingGroup" xmlns:wpi="http://schemas.microsoft.com/office/word/2010/wordprocessingInk" xmlns:wne="http://schemas.microsoft.com/office/word/2006/wordml" xmlns:wps="http://schemas.microsoft.com/office/word/2010/wordprocessingShape" mc:Ignorable="w14 w15 w16se w16cid w16 w16cex w16sdtdh wp14">
   <w:docParts>
     <w:docPart>
       <w:docPartPr>
@@ -21404,7 +22898,7 @@
 </file>
 
 <file path=word/glossary/fontTable.xml><?xml version="1.0" encoding="utf-8"?>
-<w:fonts xmlns:mc="http://schemas.openxmlformats.org/markup-compatibility/2006" xmlns:r="http://schemas.openxmlformats.org/officeDocument/2006/relationships" xmlns:w="http://schemas.openxmlformats.org/wordprocessingml/2006/main" xmlns:w14="http://schemas.microsoft.com/office/word/2010/wordml" xmlns:w15="http://schemas.microsoft.com/office/word/2012/wordml" xmlns:w16cex="http://schemas.microsoft.com/office/word/2018/wordml/cex" xmlns:w16cid="http://schemas.microsoft.com/office/word/2016/wordml/cid" xmlns:w16="http://schemas.microsoft.com/office/word/2018/wordml" xmlns:w16se="http://schemas.microsoft.com/office/word/2015/wordml/symex" mc:Ignorable="w14 w15 w16se w16cid w16 w16cex">
+<w:fonts xmlns:mc="http://schemas.openxmlformats.org/markup-compatibility/2006" xmlns:r="http://schemas.openxmlformats.org/officeDocument/2006/relationships" xmlns:w="http://schemas.openxmlformats.org/wordprocessingml/2006/main" xmlns:w14="http://schemas.microsoft.com/office/word/2010/wordml" xmlns:w15="http://schemas.microsoft.com/office/word/2012/wordml" xmlns:w16cex="http://schemas.microsoft.com/office/word/2018/wordml/cex" xmlns:w16cid="http://schemas.microsoft.com/office/word/2016/wordml/cid" xmlns:w16="http://schemas.microsoft.com/office/word/2018/wordml" xmlns:w16sdtdh="http://schemas.microsoft.com/office/word/2020/wordml/sdtdatahash" xmlns:w16se="http://schemas.microsoft.com/office/word/2015/wordml/symex" mc:Ignorable="w14 w15 w16se w16cid w16 w16cex w16sdtdh">
   <w:font w:name="Symbol">
     <w:panose1 w:val="05050102010706020507"/>
     <w:charset w:val="02"/>
@@ -21445,7 +22939,7 @@
     <w:charset w:val="00"/>
     <w:family w:val="swiss"/>
     <w:pitch w:val="variable"/>
-    <w:sig w:usb0="E4002EFF" w:usb1="C000247B" w:usb2="00000009" w:usb3="00000000" w:csb0="000001FF" w:csb1="00000000"/>
+    <w:sig w:usb0="E4002EFF" w:usb1="C200247B" w:usb2="00000009" w:usb3="00000000" w:csb0="000001FF" w:csb1="00000000"/>
   </w:font>
   <w:font w:name="Segoe UI">
     <w:panose1 w:val="020B0502040204020203"/>
@@ -21466,7 +22960,7 @@
     <w:charset w:val="00"/>
     <w:family w:val="swiss"/>
     <w:pitch w:val="variable"/>
-    <w:sig w:usb0="E4002EFF" w:usb1="C000247B" w:usb2="00000009" w:usb3="00000000" w:csb0="000001FF" w:csb1="00000000"/>
+    <w:sig w:usb0="E4002EFF" w:usb1="C200247B" w:usb2="00000009" w:usb3="00000000" w:csb0="000001FF" w:csb1="00000000"/>
   </w:font>
   <w:font w:name="Consolas">
     <w:panose1 w:val="020B0609020204030204"/>
@@ -21475,11 +22969,23 @@
     <w:pitch w:val="fixed"/>
     <w:sig w:usb0="E00006FF" w:usb1="0000FCFF" w:usb2="00000001" w:usb3="00000000" w:csb0="0000019F" w:csb1="00000000"/>
   </w:font>
+  <w:font w:name="Aptos">
+    <w:charset w:val="00"/>
+    <w:family w:val="swiss"/>
+    <w:pitch w:val="variable"/>
+    <w:sig w:usb0="20000287" w:usb1="00000003" w:usb2="00000000" w:usb3="00000000" w:csb0="0000019F" w:csb1="00000000"/>
+  </w:font>
+  <w:font w:name="Aptos Display">
+    <w:charset w:val="00"/>
+    <w:family w:val="swiss"/>
+    <w:pitch w:val="variable"/>
+    <w:sig w:usb0="20000287" w:usb1="00000003" w:usb2="00000000" w:usb3="00000000" w:csb0="0000019F" w:csb1="00000000"/>
+  </w:font>
 </w:fonts>
 </file>
 
 <file path=word/glossary/settings.xml><?xml version="1.0" encoding="utf-8"?>
-<w:settings xmlns:mc="http://schemas.openxmlformats.org/markup-compatibility/2006" xmlns:o="urn:schemas-microsoft-com:office:office" xmlns:r="http://schemas.openxmlformats.org/officeDocument/2006/relationships" xmlns:m="http://schemas.openxmlformats.org/officeDocument/2006/math" xmlns:v="urn:schemas-microsoft-com:vml" xmlns:w10="urn:schemas-microsoft-com:office:word" xmlns:w="http://schemas.openxmlformats.org/wordprocessingml/2006/main" xmlns:w14="http://schemas.microsoft.com/office/word/2010/wordml" xmlns:w15="http://schemas.microsoft.com/office/word/2012/wordml" xmlns:w16cex="http://schemas.microsoft.com/office/word/2018/wordml/cex" xmlns:w16cid="http://schemas.microsoft.com/office/word/2016/wordml/cid" xmlns:w16="http://schemas.microsoft.com/office/word/2018/wordml" xmlns:w16se="http://schemas.microsoft.com/office/word/2015/wordml/symex" xmlns:sl="http://schemas.openxmlformats.org/schemaLibrary/2006/main" mc:Ignorable="w14 w15 w16se w16cid w16 w16cex">
+<w:settings xmlns:mc="http://schemas.openxmlformats.org/markup-compatibility/2006" xmlns:o="urn:schemas-microsoft-com:office:office" xmlns:r="http://schemas.openxmlformats.org/officeDocument/2006/relationships" xmlns:m="http://schemas.openxmlformats.org/officeDocument/2006/math" xmlns:v="urn:schemas-microsoft-com:vml" xmlns:w10="urn:schemas-microsoft-com:office:word" xmlns:w="http://schemas.openxmlformats.org/wordprocessingml/2006/main" xmlns:w14="http://schemas.microsoft.com/office/word/2010/wordml" xmlns:w15="http://schemas.microsoft.com/office/word/2012/wordml" xmlns:w16cex="http://schemas.microsoft.com/office/word/2018/wordml/cex" xmlns:w16cid="http://schemas.microsoft.com/office/word/2016/wordml/cid" xmlns:w16="http://schemas.microsoft.com/office/word/2018/wordml" xmlns:w16sdtdh="http://schemas.microsoft.com/office/word/2020/wordml/sdtdatahash" xmlns:w16se="http://schemas.microsoft.com/office/word/2015/wordml/symex" xmlns:sl="http://schemas.openxmlformats.org/schemaLibrary/2006/main" mc:Ignorable="w14 w15 w16se w16cid w16 w16cex w16sdtdh">
   <w:view w:val="normal"/>
   <w:defaultTabStop w:val="708"/>
   <w:hyphenationZone w:val="425"/>
@@ -21497,9 +23003,11 @@
     <w:rsidRoot w:val="00C034AB"/>
     <w:rsid w:val="000A24D9"/>
     <w:rsid w:val="00106849"/>
+    <w:rsid w:val="0012460D"/>
     <w:rsid w:val="001C5406"/>
     <w:rsid w:val="00296B3F"/>
     <w:rsid w:val="004313CB"/>
+    <w:rsid w:val="004E0265"/>
     <w:rsid w:val="00552865"/>
     <w:rsid w:val="005F62BC"/>
     <w:rsid w:val="006959C0"/>
@@ -21535,7 +23043,7 @@
 </file>
 
 <file path=word/glossary/styles.xml><?xml version="1.0" encoding="utf-8"?>
-<w:styles xmlns:mc="http://schemas.openxmlformats.org/markup-compatibility/2006" xmlns:r="http://schemas.openxmlformats.org/officeDocument/2006/relationships" xmlns:w="http://schemas.openxmlformats.org/wordprocessingml/2006/main" xmlns:w14="http://schemas.microsoft.com/office/word/2010/wordml" xmlns:w15="http://schemas.microsoft.com/office/word/2012/wordml" xmlns:w16cex="http://schemas.microsoft.com/office/word/2018/wordml/cex" xmlns:w16cid="http://schemas.microsoft.com/office/word/2016/wordml/cid" xmlns:w16="http://schemas.microsoft.com/office/word/2018/wordml" xmlns:w16se="http://schemas.microsoft.com/office/word/2015/wordml/symex" mc:Ignorable="w14 w15 w16se w16cid w16 w16cex">
+<w:styles xmlns:mc="http://schemas.openxmlformats.org/markup-compatibility/2006" xmlns:r="http://schemas.openxmlformats.org/officeDocument/2006/relationships" xmlns:w="http://schemas.openxmlformats.org/wordprocessingml/2006/main" xmlns:w14="http://schemas.microsoft.com/office/word/2010/wordml" xmlns:w15="http://schemas.microsoft.com/office/word/2012/wordml" xmlns:w16cex="http://schemas.microsoft.com/office/word/2018/wordml/cex" xmlns:w16cid="http://schemas.microsoft.com/office/word/2016/wordml/cid" xmlns:w16="http://schemas.microsoft.com/office/word/2018/wordml" xmlns:w16sdtdh="http://schemas.microsoft.com/office/word/2020/wordml/sdtdatahash" xmlns:w16se="http://schemas.microsoft.com/office/word/2015/wordml/symex" mc:Ignorable="w14 w15 w16se w16cid w16 w16cex w16sdtdh">
   <w:docDefaults>
     <w:rPrDefault>
       <w:rPr>
@@ -21967,7 +23475,7 @@
     <w:semiHidden/>
     <w:rsid w:val="00C034AB"/>
     <w:rPr>
-      <w:color w:val="538135" w:themeColor="accent6" w:themeShade="BF"/>
+      <w:color w:val="3A7C22" w:themeColor="accent6" w:themeShade="BF"/>
     </w:rPr>
   </w:style>
   <w:style w:type="paragraph" w:customStyle="1" w:styleId="DE58ACAFC1CE47BBA5C3B4EC70FB70D2">
@@ -21978,7 +23486,7 @@
 </file>
 
 <file path=word/glossary/webSettings.xml><?xml version="1.0" encoding="utf-8"?>
-<w:webSettings xmlns:mc="http://schemas.openxmlformats.org/markup-compatibility/2006" xmlns:r="http://schemas.openxmlformats.org/officeDocument/2006/relationships" xmlns:w="http://schemas.openxmlformats.org/wordprocessingml/2006/main" xmlns:w14="http://schemas.microsoft.com/office/word/2010/wordml" xmlns:w15="http://schemas.microsoft.com/office/word/2012/wordml" xmlns:w16cex="http://schemas.microsoft.com/office/word/2018/wordml/cex" xmlns:w16cid="http://schemas.microsoft.com/office/word/2016/wordml/cid" xmlns:w16="http://schemas.microsoft.com/office/word/2018/wordml" xmlns:w16se="http://schemas.microsoft.com/office/word/2015/wordml/symex" mc:Ignorable="w14 w15 w16se w16cid w16 w16cex">
+<w:webSettings xmlns:mc="http://schemas.openxmlformats.org/markup-compatibility/2006" xmlns:r="http://schemas.openxmlformats.org/officeDocument/2006/relationships" xmlns:w="http://schemas.openxmlformats.org/wordprocessingml/2006/main" xmlns:w14="http://schemas.microsoft.com/office/word/2010/wordml" xmlns:w15="http://schemas.microsoft.com/office/word/2012/wordml" xmlns:w16cex="http://schemas.microsoft.com/office/word/2018/wordml/cex" xmlns:w16cid="http://schemas.microsoft.com/office/word/2016/wordml/cid" xmlns:w16="http://schemas.microsoft.com/office/word/2018/wordml" xmlns:w16sdtdh="http://schemas.microsoft.com/office/word/2020/wordml/sdtdatahash" xmlns:w16se="http://schemas.microsoft.com/office/word/2015/wordml/symex" mc:Ignorable="w14 w15 w16se w16cid w16 w16cex w16sdtdh">
   <w:optimizeForBrowser/>
   <w:allowPNG/>
 </w:webSettings>

</xml_diff>